<commit_message>
Zadaca 1, dodan UseCase dijagram
</commit_message>
<xml_diff>
--- a/OpisProjekta/Rubin-projekat-1.docx
+++ b/OpisProjekta/Rubin-projekat-1.docx
@@ -2006,17 +2006,7 @@
           <w:szCs w:val="24"/>
           <w:lang w:val="bs-Latn-BA"/>
         </w:rPr>
-        <w:t xml:space="preserve">Naplata se neće vršiti u ovom koraku, jer se cijena u toku boravka klijenta može </w:t>
-      </w:r>
-      <w:bookmarkStart w:id="0" w:name="_GoBack"/>
-      <w:bookmarkEnd w:id="0"/>
-      <w:r>
-        <w:rPr>
-          <w:sz w:val="24"/>
-          <w:szCs w:val="24"/>
-          <w:lang w:val="bs-Latn-BA"/>
-        </w:rPr>
-        <w:t>mijenjati.</w:t>
+        <w:t>Naplata se neće vršiti u ovom koraku, jer se cijena u toku boravka klijenta može mijenjati.</w:t>
       </w:r>
     </w:p>
     <w:p>
@@ -2113,7 +2103,7 @@
           <w:szCs w:val="24"/>
           <w:lang w:val="bs-Latn-BA"/>
         </w:rPr>
-        <w:t>Obračun cijene koju treba naplatiti</w:t>
+        <w:t>Plaćanje cijene</w:t>
       </w:r>
     </w:p>
     <w:p>
@@ -2492,6 +2482,131 @@
         </w:rPr>
         <w:t>Štampač za izdavanje članske kartice</w:t>
       </w:r>
+    </w:p>
+    <w:p>
+      <w:pPr>
+        <w:ind w:firstLine="720"/>
+        <w:rPr>
+          <w:sz w:val="24"/>
+          <w:szCs w:val="24"/>
+          <w:lang w:val="bs-Latn-BA"/>
+        </w:rPr>
+      </w:pPr>
+    </w:p>
+    <w:p>
+      <w:pPr>
+        <w:ind w:firstLine="720"/>
+        <w:rPr>
+          <w:sz w:val="24"/>
+          <w:szCs w:val="24"/>
+          <w:lang w:val="bs-Latn-BA"/>
+        </w:rPr>
+      </w:pPr>
+    </w:p>
+    <w:p>
+      <w:pPr>
+        <w:ind w:firstLine="720"/>
+        <w:rPr>
+          <w:b/>
+          <w:sz w:val="24"/>
+          <w:szCs w:val="24"/>
+          <w:lang w:val="bs-Latn-BA"/>
+        </w:rPr>
+      </w:pPr>
+      <w:r>
+        <w:rPr>
+          <w:noProof/>
+          <w:sz w:val="24"/>
+          <w:szCs w:val="24"/>
+        </w:rPr>
+        <w:drawing>
+          <wp:anchor distT="0" distB="0" distL="114300" distR="114300" simplePos="0" relativeHeight="251659264" behindDoc="0" locked="0" layoutInCell="1" allowOverlap="1" wp14:anchorId="48EDEE38" wp14:editId="6AD8B2D5">
+            <wp:simplePos x="0" y="0"/>
+            <wp:positionH relativeFrom="column">
+              <wp:posOffset>457200</wp:posOffset>
+            </wp:positionH>
+            <wp:positionV relativeFrom="paragraph">
+              <wp:posOffset>365125</wp:posOffset>
+            </wp:positionV>
+            <wp:extent cx="5943600" cy="4390437"/>
+            <wp:effectExtent l="0" t="0" r="0" b="0"/>
+            <wp:wrapTopAndBottom/>
+            <wp:docPr id="2" name="Picture 2" descr="C:\Users\Irmaa\Downloads\Rubin.jpg"/>
+            <wp:cNvGraphicFramePr>
+              <a:graphicFrameLocks xmlns:a="http://schemas.openxmlformats.org/drawingml/2006/main" noChangeAspect="1"/>
+            </wp:cNvGraphicFramePr>
+            <a:graphic xmlns:a="http://schemas.openxmlformats.org/drawingml/2006/main">
+              <a:graphicData uri="http://schemas.openxmlformats.org/drawingml/2006/picture">
+                <pic:pic xmlns:pic="http://schemas.openxmlformats.org/drawingml/2006/picture">
+                  <pic:nvPicPr>
+                    <pic:cNvPr id="0" name="Picture 1" descr="C:\Users\Irmaa\Downloads\Rubin.jpg"/>
+                    <pic:cNvPicPr>
+                      <a:picLocks noChangeAspect="1" noChangeArrowheads="1"/>
+                    </pic:cNvPicPr>
+                  </pic:nvPicPr>
+                  <pic:blipFill>
+                    <a:blip r:embed="rId7">
+                      <a:extLst>
+                        <a:ext uri="{28A0092B-C50C-407E-A947-70E740481C1C}">
+                          <a14:useLocalDpi xmlns:a14="http://schemas.microsoft.com/office/drawing/2010/main" val="0"/>
+                        </a:ext>
+                      </a:extLst>
+                    </a:blip>
+                    <a:srcRect/>
+                    <a:stretch>
+                      <a:fillRect/>
+                    </a:stretch>
+                  </pic:blipFill>
+                  <pic:spPr bwMode="auto">
+                    <a:xfrm>
+                      <a:off x="0" y="0"/>
+                      <a:ext cx="5943600" cy="4390437"/>
+                    </a:xfrm>
+                    <a:prstGeom prst="rect">
+                      <a:avLst/>
+                    </a:prstGeom>
+                    <a:noFill/>
+                    <a:ln>
+                      <a:noFill/>
+                    </a:ln>
+                  </pic:spPr>
+                </pic:pic>
+              </a:graphicData>
+            </a:graphic>
+          </wp:anchor>
+        </w:drawing>
+      </w:r>
+      <w:r>
+        <w:rPr>
+          <w:b/>
+          <w:sz w:val="24"/>
+          <w:szCs w:val="24"/>
+          <w:lang w:val="bs-Latn-BA"/>
+        </w:rPr>
+        <w:t>Use case dijagram:</w:t>
+      </w:r>
+      <w:bookmarkStart w:id="0" w:name="_GoBack"/>
+      <w:bookmarkEnd w:id="0"/>
+    </w:p>
+    <w:p>
+      <w:pPr>
+        <w:ind w:firstLine="720"/>
+        <w:rPr>
+          <w:sz w:val="24"/>
+          <w:szCs w:val="24"/>
+          <w:lang w:val="bs-Latn-BA"/>
+        </w:rPr>
+      </w:pPr>
+    </w:p>
+    <w:p>
+      <w:pPr>
+        <w:ind w:firstLine="720"/>
+        <w:rPr>
+          <w:sz w:val="24"/>
+          <w:szCs w:val="24"/>
+          <w:lang w:val="bs-Latn-BA"/>
+        </w:rPr>
+      </w:pPr>
     </w:p>
     <w:sectPr>
       <w:pgSz w:w="12240" w:h="15840"/>
@@ -4180,7 +4295,7 @@
 </file>
 
 <file path=customXml/itemProps1.xml><?xml version="1.0" encoding="utf-8"?>
-<ds:datastoreItem xmlns:ds="http://schemas.openxmlformats.org/officeDocument/2006/customXml" ds:itemID="{61866A49-BBAA-4960-A462-590F85BEDD49}">
+<ds:datastoreItem xmlns:ds="http://schemas.openxmlformats.org/officeDocument/2006/customXml" ds:itemID="{1D0ECDB1-98A5-4480-844E-0AC2597C7952}">
   <ds:schemaRefs>
     <ds:schemaRef ds:uri="http://schemas.openxmlformats.org/officeDocument/2006/bibliography"/>
   </ds:schemaRefs>

</xml_diff>

<commit_message>
Dodan scenarij, standardni i alternativni tokovi dogadjaja.
</commit_message>
<xml_diff>
--- a/OpisProjekta/Rubin-projekat-1.docx
+++ b/OpisProjekta/Rubin-projekat-1.docx
@@ -1,6 +1,6 @@
 
 <file path=word/document.xml><?xml version="1.0" encoding="utf-8"?>
-<w:document xmlns:wpc="http://schemas.microsoft.com/office/word/2010/wordprocessingCanvas" xmlns:mc="http://schemas.openxmlformats.org/markup-compatibility/2006" xmlns:o="urn:schemas-microsoft-com:office:office" xmlns:r="http://schemas.openxmlformats.org/officeDocument/2006/relationships" xmlns:m="http://schemas.openxmlformats.org/officeDocument/2006/math" xmlns:v="urn:schemas-microsoft-com:vml" xmlns:wp14="http://schemas.microsoft.com/office/word/2010/wordprocessingDrawing" xmlns:wp="http://schemas.openxmlformats.org/drawingml/2006/wordprocessingDrawing" xmlns:w10="urn:schemas-microsoft-com:office:word" xmlns:w="http://schemas.openxmlformats.org/wordprocessingml/2006/main" xmlns:w14="http://schemas.microsoft.com/office/word/2010/wordml" xmlns:w15="http://schemas.microsoft.com/office/word/2012/wordml" xmlns:wpg="http://schemas.microsoft.com/office/word/2010/wordprocessingGroup" xmlns:wpi="http://schemas.microsoft.com/office/word/2010/wordprocessingInk" xmlns:wne="http://schemas.microsoft.com/office/word/2006/wordml" xmlns:wps="http://schemas.microsoft.com/office/word/2010/wordprocessingShape" mc:Ignorable="w14 w15 wp14">
+<w:document xmlns:ve="http://schemas.openxmlformats.org/markup-compatibility/2006" xmlns:o="urn:schemas-microsoft-com:office:office" xmlns:r="http://schemas.openxmlformats.org/officeDocument/2006/relationships" xmlns:m="http://schemas.openxmlformats.org/officeDocument/2006/math" xmlns:v="urn:schemas-microsoft-com:vml" xmlns:wp="http://schemas.openxmlformats.org/drawingml/2006/wordprocessingDrawing" xmlns:w10="urn:schemas-microsoft-com:office:word" xmlns:w="http://schemas.openxmlformats.org/wordprocessingml/2006/main" xmlns:wne="http://schemas.microsoft.com/office/word/2006/wordml">
   <w:body>
     <w:p>
       <w:pPr>
@@ -93,43 +93,7 @@
           <w:sz w:val="24"/>
           <w:szCs w:val="24"/>
         </w:rPr>
-        <w:t>Računarstvo</w:t>
-      </w:r>
-      <w:proofErr w:type="spellEnd"/>
-      <w:r>
-        <w:rPr>
-          <w:rFonts w:ascii="Calibri" w:eastAsia="Calibri" w:hAnsi="Calibri" w:cs="Times New Roman"/>
-          <w:sz w:val="24"/>
-          <w:szCs w:val="24"/>
-        </w:rPr>
-        <w:t xml:space="preserve"> </w:t>
-      </w:r>
-      <w:proofErr w:type="spellStart"/>
-      <w:r>
-        <w:rPr>
-          <w:rFonts w:ascii="Calibri" w:eastAsia="Calibri" w:hAnsi="Calibri" w:cs="Times New Roman"/>
-          <w:sz w:val="24"/>
-          <w:szCs w:val="24"/>
-        </w:rPr>
-        <w:t>i</w:t>
-      </w:r>
-      <w:proofErr w:type="spellEnd"/>
-      <w:r>
-        <w:rPr>
-          <w:rFonts w:ascii="Calibri" w:eastAsia="Calibri" w:hAnsi="Calibri" w:cs="Times New Roman"/>
-          <w:sz w:val="24"/>
-          <w:szCs w:val="24"/>
-        </w:rPr>
-        <w:t xml:space="preserve"> </w:t>
-      </w:r>
-      <w:proofErr w:type="spellStart"/>
-      <w:r>
-        <w:rPr>
-          <w:rFonts w:ascii="Calibri" w:eastAsia="Calibri" w:hAnsi="Calibri" w:cs="Times New Roman"/>
-          <w:sz w:val="24"/>
-          <w:szCs w:val="24"/>
-        </w:rPr>
-        <w:t>informatika</w:t>
+        <w:t>Računarstvoiinformatika</w:t>
       </w:r>
       <w:proofErr w:type="spellEnd"/>
     </w:p>
@@ -645,7 +609,6 @@
           <w:lang w:val="bs-Latn-BA"/>
         </w:rPr>
         <w:tab/>
-        <w:t xml:space="preserve">           </w:t>
       </w:r>
       <w:r>
         <w:rPr>
@@ -654,7 +617,6 @@
           <w:lang w:val="bs-Latn-BA"/>
         </w:rPr>
         <w:tab/>
-        <w:t xml:space="preserve">            </w:t>
       </w:r>
       <w:r>
         <w:rPr>
@@ -687,6 +649,7 @@
           <w:noProof/>
           <w:sz w:val="40"/>
           <w:szCs w:val="40"/>
+          <w:lang w:val="bs-Latn-BA" w:eastAsia="bs-Latn-BA"/>
         </w:rPr>
         <w:drawing>
           <wp:anchor distT="0" distB="0" distL="114300" distR="114300" simplePos="0" relativeHeight="251658240" behindDoc="0" locked="0" layoutInCell="1" allowOverlap="1">
@@ -715,7 +678,7 @@
                     <a:blip r:embed="rId6">
                       <a:extLst>
                         <a:ext uri="{28A0092B-C50C-407E-A947-70E740481C1C}">
-                          <a14:useLocalDpi xmlns:a14="http://schemas.microsoft.com/office/drawing/2010/main" val="0"/>
+                          <a14:useLocalDpi xmlns:a14="http://schemas.microsoft.com/office/drawing/2010/main" xmlns:wps="http://schemas.microsoft.com/office/word/2010/wordprocessingShape" xmlns:wpi="http://schemas.microsoft.com/office/word/2010/wordprocessingInk" xmlns:wpg="http://schemas.microsoft.com/office/word/2010/wordprocessingGroup" xmlns:w15="http://schemas.microsoft.com/office/word/2012/wordml" xmlns:w14="http://schemas.microsoft.com/office/word/2010/wordml" xmlns:w="http://schemas.openxmlformats.org/wordprocessingml/2006/main" xmlns:w10="urn:schemas-microsoft-com:office:word" xmlns:wp14="http://schemas.microsoft.com/office/word/2010/wordprocessingDrawing" xmlns:v="urn:schemas-microsoft-com:vml" xmlns:o="urn:schemas-microsoft-com:office:office" xmlns:mc="http://schemas.openxmlformats.org/markup-compatibility/2006" xmlns:wpc="http://schemas.microsoft.com/office/word/2010/wordprocessingCanvas" xmlns="" val="0"/>
                         </a:ext>
                       </a:extLst>
                     </a:blip>
@@ -815,23 +778,7 @@
           <w:szCs w:val="24"/>
           <w:lang w:val="bs-Latn-BA"/>
         </w:rPr>
-        <w:t xml:space="preserve"> </w:t>
-      </w:r>
-      <w:r>
-        <w:rPr>
-          <w:sz w:val="24"/>
-          <w:szCs w:val="24"/>
-          <w:lang w:val="bs-Latn-BA"/>
-        </w:rPr>
         <w:t>Također dostupna je i dodatna sala – za masaže koja se dodatno plaća.</w:t>
-      </w:r>
-      <w:r>
-        <w:rPr>
-          <w:sz w:val="24"/>
-          <w:szCs w:val="24"/>
-          <w:lang w:val="bs-Latn-BA"/>
-        </w:rPr>
-        <w:t xml:space="preserve"> </w:t>
       </w:r>
       <w:r>
         <w:rPr>
@@ -1966,14 +1913,6 @@
           <w:szCs w:val="24"/>
           <w:lang w:val="bs-Latn-BA"/>
         </w:rPr>
-        <w:t xml:space="preserve"> </w:t>
-      </w:r>
-      <w:r>
-        <w:rPr>
-          <w:sz w:val="24"/>
-          <w:szCs w:val="24"/>
-          <w:lang w:val="bs-Latn-BA"/>
-        </w:rPr>
         <w:t xml:space="preserve">je </w:t>
       </w:r>
       <w:r>
@@ -2153,14 +2092,6 @@
           <w:szCs w:val="24"/>
           <w:lang w:val="bs-Latn-BA"/>
         </w:rPr>
-        <w:t xml:space="preserve"> </w:t>
-      </w:r>
-      <w:r>
-        <w:rPr>
-          <w:sz w:val="24"/>
-          <w:szCs w:val="24"/>
-          <w:lang w:val="bs-Latn-BA"/>
-        </w:rPr>
         <w:t>dolazi na recepciju kako bi platio usluge</w:t>
       </w:r>
       <w:r>
@@ -2170,14 +2101,6 @@
           <w:lang w:val="bs-Latn-BA"/>
         </w:rPr>
         <w:t>.</w:t>
-      </w:r>
-      <w:r>
-        <w:rPr>
-          <w:sz w:val="24"/>
-          <w:szCs w:val="24"/>
-          <w:lang w:val="bs-Latn-BA"/>
-        </w:rPr>
-        <w:t xml:space="preserve"> </w:t>
       </w:r>
       <w:r>
         <w:rPr>
@@ -2518,9 +2441,10 @@
           <w:noProof/>
           <w:sz w:val="24"/>
           <w:szCs w:val="24"/>
+          <w:lang w:val="bs-Latn-BA" w:eastAsia="bs-Latn-BA"/>
         </w:rPr>
         <w:drawing>
-          <wp:anchor distT="0" distB="0" distL="114300" distR="114300" simplePos="0" relativeHeight="251659264" behindDoc="0" locked="0" layoutInCell="1" allowOverlap="1" wp14:anchorId="48EDEE38" wp14:editId="6AD8B2D5">
+          <wp:anchor distT="0" distB="0" distL="114300" distR="114300" simplePos="0" relativeHeight="251659264" behindDoc="0" locked="0" layoutInCell="1" allowOverlap="1">
             <wp:simplePos x="0" y="0"/>
             <wp:positionH relativeFrom="column">
               <wp:posOffset>457200</wp:posOffset>
@@ -2548,7 +2472,7 @@
                     <a:blip r:embed="rId7">
                       <a:extLst>
                         <a:ext uri="{28A0092B-C50C-407E-A947-70E740481C1C}">
-                          <a14:useLocalDpi xmlns:a14="http://schemas.microsoft.com/office/drawing/2010/main" val="0"/>
+                          <a14:useLocalDpi xmlns:a14="http://schemas.microsoft.com/office/drawing/2010/main" xmlns:wps="http://schemas.microsoft.com/office/word/2010/wordprocessingShape" xmlns:wpi="http://schemas.microsoft.com/office/word/2010/wordprocessingInk" xmlns:wpg="http://schemas.microsoft.com/office/word/2010/wordprocessingGroup" xmlns:w15="http://schemas.microsoft.com/office/word/2012/wordml" xmlns:w14="http://schemas.microsoft.com/office/word/2010/wordml" xmlns:w="http://schemas.openxmlformats.org/wordprocessingml/2006/main" xmlns:w10="urn:schemas-microsoft-com:office:word" xmlns:wp14="http://schemas.microsoft.com/office/word/2010/wordprocessingDrawing" xmlns:v="urn:schemas-microsoft-com:vml" xmlns:o="urn:schemas-microsoft-com:office:office" xmlns:mc="http://schemas.openxmlformats.org/markup-compatibility/2006" xmlns:wpc="http://schemas.microsoft.com/office/word/2010/wordprocessingCanvas" xmlns="" val="0"/>
                         </a:ext>
                       </a:extLst>
                     </a:blip>
@@ -2600,8 +2524,2162 @@
     </w:p>
     <w:p>
       <w:pPr>
+        <w:rPr>
+          <w:sz w:val="24"/>
+          <w:szCs w:val="24"/>
+          <w:lang w:val="bs-Latn-BA"/>
+        </w:rPr>
+      </w:pPr>
+      <w:r>
+        <w:rPr>
+          <w:sz w:val="24"/>
+          <w:szCs w:val="24"/>
+          <w:lang w:val="bs-Latn-BA"/>
+        </w:rPr>
+        <w:br w:type="page"/>
+      </w:r>
+    </w:p>
+    <w:p>
+      <w:pPr>
         <w:ind w:firstLine="720"/>
         <w:rPr>
+          <w:b/>
+          <w:sz w:val="32"/>
+          <w:szCs w:val="32"/>
+          <w:lang w:val="bs-Latn-BA"/>
+        </w:rPr>
+      </w:pPr>
+      <w:r>
+        <w:rPr>
+          <w:b/>
+          <w:sz w:val="32"/>
+          <w:szCs w:val="32"/>
+          <w:lang w:val="bs-Latn-BA"/>
+        </w:rPr>
+        <w:lastRenderedPageBreak/>
+        <w:t>OPIS SCENARIJA</w:t>
+      </w:r>
+    </w:p>
+    <w:p>
+      <w:pPr>
+        <w:ind w:firstLine="720"/>
+        <w:rPr>
+          <w:b/>
+          <w:sz w:val="32"/>
+          <w:szCs w:val="32"/>
+          <w:lang w:val="bs-Latn-BA"/>
+        </w:rPr>
+      </w:pPr>
+    </w:p>
+    <w:tbl>
+      <w:tblPr>
+        <w:tblStyle w:val="TableGrid"/>
+        <w:tblW w:w="0" w:type="auto"/>
+        <w:tblLook w:val="04A0"/>
+      </w:tblPr>
+      <w:tblGrid>
+        <w:gridCol w:w="4788"/>
+        <w:gridCol w:w="4788"/>
+      </w:tblGrid>
+      <w:tr>
+        <w:tc>
+          <w:tcPr>
+            <w:tcW w:w="4788" w:type="dxa"/>
+          </w:tcPr>
+          <w:p>
+            <w:pPr>
+              <w:rPr>
+                <w:b/>
+                <w:sz w:val="24"/>
+                <w:szCs w:val="24"/>
+                <w:lang w:val="bs-Latn-BA"/>
+              </w:rPr>
+            </w:pPr>
+            <w:r>
+              <w:rPr>
+                <w:b/>
+                <w:sz w:val="24"/>
+                <w:szCs w:val="24"/>
+                <w:lang w:val="bs-Latn-BA"/>
+              </w:rPr>
+              <w:t>Naziv</w:t>
+            </w:r>
+          </w:p>
+        </w:tc>
+        <w:tc>
+          <w:tcPr>
+            <w:tcW w:w="4788" w:type="dxa"/>
+          </w:tcPr>
+          <w:p>
+            <w:pPr>
+              <w:rPr>
+                <w:b/>
+                <w:sz w:val="24"/>
+                <w:szCs w:val="24"/>
+                <w:lang w:val="bs-Latn-BA"/>
+              </w:rPr>
+            </w:pPr>
+            <w:r>
+              <w:rPr>
+                <w:b/>
+                <w:sz w:val="24"/>
+                <w:szCs w:val="24"/>
+                <w:lang w:val="bs-Latn-BA"/>
+              </w:rPr>
+              <w:t>Davanje usluga SRC</w:t>
+            </w:r>
+          </w:p>
+        </w:tc>
+      </w:tr>
+      <w:tr>
+        <w:tc>
+          <w:tcPr>
+            <w:tcW w:w="4788" w:type="dxa"/>
+          </w:tcPr>
+          <w:p>
+            <w:pPr>
+              <w:rPr>
+                <w:sz w:val="24"/>
+                <w:szCs w:val="24"/>
+                <w:lang w:val="bs-Latn-BA"/>
+              </w:rPr>
+            </w:pPr>
+            <w:r>
+              <w:rPr>
+                <w:sz w:val="24"/>
+                <w:szCs w:val="24"/>
+                <w:lang w:val="bs-Latn-BA"/>
+              </w:rPr>
+              <w:t>Opis</w:t>
+            </w:r>
+          </w:p>
+        </w:tc>
+        <w:tc>
+          <w:tcPr>
+            <w:tcW w:w="4788" w:type="dxa"/>
+          </w:tcPr>
+          <w:p>
+            <w:pPr>
+              <w:rPr>
+                <w:sz w:val="24"/>
+                <w:szCs w:val="24"/>
+                <w:lang w:val="bs-Latn-BA"/>
+              </w:rPr>
+            </w:pPr>
+            <w:r>
+              <w:rPr>
+                <w:sz w:val="24"/>
+                <w:szCs w:val="24"/>
+                <w:lang w:val="bs-Latn-BA"/>
+              </w:rPr>
+              <w:t>Na osnovu podataka koje daje klijent, uposlenik obračunava iznos koji klijent treba platiti za kartu</w:t>
+            </w:r>
+          </w:p>
+        </w:tc>
+      </w:tr>
+      <w:tr>
+        <w:tc>
+          <w:tcPr>
+            <w:tcW w:w="4788" w:type="dxa"/>
+          </w:tcPr>
+          <w:p>
+            <w:pPr>
+              <w:rPr>
+                <w:sz w:val="24"/>
+                <w:szCs w:val="24"/>
+                <w:lang w:val="bs-Latn-BA"/>
+              </w:rPr>
+            </w:pPr>
+            <w:r>
+              <w:rPr>
+                <w:sz w:val="24"/>
+                <w:szCs w:val="24"/>
+                <w:lang w:val="bs-Latn-BA"/>
+              </w:rPr>
+              <w:t>Vezani zahtjevi</w:t>
+            </w:r>
+          </w:p>
+        </w:tc>
+        <w:tc>
+          <w:tcPr>
+            <w:tcW w:w="4788" w:type="dxa"/>
+          </w:tcPr>
+          <w:p>
+            <w:pPr>
+              <w:rPr>
+                <w:sz w:val="24"/>
+                <w:szCs w:val="24"/>
+                <w:lang w:val="bs-Latn-BA"/>
+              </w:rPr>
+            </w:pPr>
+            <w:r>
+              <w:rPr>
+                <w:sz w:val="24"/>
+                <w:szCs w:val="24"/>
+                <w:lang w:val="bs-Latn-BA"/>
+              </w:rPr>
+              <w:t>Klijent želi koristiti usluge SRC</w:t>
+            </w:r>
+          </w:p>
+        </w:tc>
+      </w:tr>
+      <w:tr>
+        <w:tc>
+          <w:tcPr>
+            <w:tcW w:w="4788" w:type="dxa"/>
+          </w:tcPr>
+          <w:p>
+            <w:pPr>
+              <w:rPr>
+                <w:sz w:val="24"/>
+                <w:szCs w:val="24"/>
+                <w:lang w:val="bs-Latn-BA"/>
+              </w:rPr>
+            </w:pPr>
+            <w:r>
+              <w:rPr>
+                <w:sz w:val="24"/>
+                <w:szCs w:val="24"/>
+                <w:lang w:val="bs-Latn-BA"/>
+              </w:rPr>
+              <w:t>Preduvjeti</w:t>
+            </w:r>
+          </w:p>
+        </w:tc>
+        <w:tc>
+          <w:tcPr>
+            <w:tcW w:w="4788" w:type="dxa"/>
+          </w:tcPr>
+          <w:p>
+            <w:pPr>
+              <w:rPr>
+                <w:sz w:val="24"/>
+                <w:szCs w:val="24"/>
+                <w:lang w:val="bs-Latn-BA"/>
+              </w:rPr>
+            </w:pPr>
+            <w:r>
+              <w:rPr>
+                <w:sz w:val="24"/>
+                <w:szCs w:val="24"/>
+                <w:lang w:val="bs-Latn-BA"/>
+              </w:rPr>
+              <w:t>Osobe mlađe od 12 godina moraju biti u pratnji punoljetne osobe;</w:t>
+            </w:r>
+          </w:p>
+          <w:p>
+            <w:pPr>
+              <w:rPr>
+                <w:sz w:val="24"/>
+                <w:szCs w:val="24"/>
+                <w:lang w:val="bs-Latn-BA"/>
+              </w:rPr>
+            </w:pPr>
+            <w:r>
+              <w:rPr>
+                <w:sz w:val="24"/>
+                <w:szCs w:val="24"/>
+                <w:lang w:val="bs-Latn-BA"/>
+              </w:rPr>
+              <w:t>Klijent mora imati adekvatnu opremu(kapa za plivanje, kupaći i peškir);</w:t>
+            </w:r>
+          </w:p>
+        </w:tc>
+      </w:tr>
+      <w:tr>
+        <w:tc>
+          <w:tcPr>
+            <w:tcW w:w="4788" w:type="dxa"/>
+          </w:tcPr>
+          <w:p>
+            <w:pPr>
+              <w:rPr>
+                <w:sz w:val="24"/>
+                <w:szCs w:val="24"/>
+                <w:lang w:val="bs-Latn-BA"/>
+              </w:rPr>
+            </w:pPr>
+            <w:r>
+              <w:rPr>
+                <w:sz w:val="24"/>
+                <w:szCs w:val="24"/>
+                <w:lang w:val="bs-Latn-BA"/>
+              </w:rPr>
+              <w:t>Posljedice-uspješan završetak</w:t>
+            </w:r>
+          </w:p>
+        </w:tc>
+        <w:tc>
+          <w:tcPr>
+            <w:tcW w:w="4788" w:type="dxa"/>
+          </w:tcPr>
+          <w:p>
+            <w:pPr>
+              <w:rPr>
+                <w:sz w:val="24"/>
+                <w:szCs w:val="24"/>
+                <w:lang w:val="bs-Latn-BA"/>
+              </w:rPr>
+            </w:pPr>
+            <w:r>
+              <w:rPr>
+                <w:sz w:val="24"/>
+                <w:szCs w:val="24"/>
+                <w:lang w:val="bs-Latn-BA"/>
+              </w:rPr>
+              <w:t>Uposlenik ima finalnu cijenu usluga, te može izdati kartu klijentu</w:t>
+            </w:r>
+          </w:p>
+        </w:tc>
+      </w:tr>
+      <w:tr>
+        <w:tc>
+          <w:tcPr>
+            <w:tcW w:w="4788" w:type="dxa"/>
+          </w:tcPr>
+          <w:p>
+            <w:pPr>
+              <w:rPr>
+                <w:sz w:val="24"/>
+                <w:szCs w:val="24"/>
+                <w:lang w:val="bs-Latn-BA"/>
+              </w:rPr>
+            </w:pPr>
+            <w:r>
+              <w:rPr>
+                <w:sz w:val="24"/>
+                <w:szCs w:val="24"/>
+                <w:lang w:val="bs-Latn-BA"/>
+              </w:rPr>
+              <w:t>Posljedice-neuspješan završetak</w:t>
+            </w:r>
+          </w:p>
+        </w:tc>
+        <w:tc>
+          <w:tcPr>
+            <w:tcW w:w="4788" w:type="dxa"/>
+          </w:tcPr>
+          <w:p>
+            <w:pPr>
+              <w:rPr>
+                <w:sz w:val="24"/>
+                <w:szCs w:val="24"/>
+                <w:lang w:val="bs-Latn-BA"/>
+              </w:rPr>
+            </w:pPr>
+            <w:r>
+              <w:rPr>
+                <w:sz w:val="24"/>
+                <w:szCs w:val="24"/>
+                <w:lang w:val="bs-Latn-BA"/>
+              </w:rPr>
+              <w:t>U slučaju nastale štete dolazi do povećanja cijene</w:t>
+            </w:r>
+          </w:p>
+        </w:tc>
+      </w:tr>
+      <w:tr>
+        <w:tc>
+          <w:tcPr>
+            <w:tcW w:w="4788" w:type="dxa"/>
+          </w:tcPr>
+          <w:p>
+            <w:pPr>
+              <w:rPr>
+                <w:sz w:val="24"/>
+                <w:szCs w:val="24"/>
+                <w:lang w:val="bs-Latn-BA"/>
+              </w:rPr>
+            </w:pPr>
+            <w:r>
+              <w:rPr>
+                <w:sz w:val="24"/>
+                <w:szCs w:val="24"/>
+                <w:lang w:val="bs-Latn-BA"/>
+              </w:rPr>
+              <w:t>Primarni akteri</w:t>
+            </w:r>
+          </w:p>
+        </w:tc>
+        <w:tc>
+          <w:tcPr>
+            <w:tcW w:w="4788" w:type="dxa"/>
+          </w:tcPr>
+          <w:p>
+            <w:pPr>
+              <w:rPr>
+                <w:sz w:val="24"/>
+                <w:szCs w:val="24"/>
+                <w:lang w:val="bs-Latn-BA"/>
+              </w:rPr>
+            </w:pPr>
+            <w:r>
+              <w:rPr>
+                <w:sz w:val="24"/>
+                <w:szCs w:val="24"/>
+                <w:lang w:val="bs-Latn-BA"/>
+              </w:rPr>
+              <w:t>Klijent i recepcioner</w:t>
+            </w:r>
+          </w:p>
+        </w:tc>
+      </w:tr>
+      <w:tr>
+        <w:tc>
+          <w:tcPr>
+            <w:tcW w:w="4788" w:type="dxa"/>
+          </w:tcPr>
+          <w:p>
+            <w:pPr>
+              <w:rPr>
+                <w:sz w:val="24"/>
+                <w:szCs w:val="24"/>
+                <w:lang w:val="bs-Latn-BA"/>
+              </w:rPr>
+            </w:pPr>
+            <w:r>
+              <w:rPr>
+                <w:sz w:val="24"/>
+                <w:szCs w:val="24"/>
+                <w:lang w:val="bs-Latn-BA"/>
+              </w:rPr>
+              <w:t>Ostali akteri</w:t>
+            </w:r>
+          </w:p>
+        </w:tc>
+        <w:tc>
+          <w:tcPr>
+            <w:tcW w:w="4788" w:type="dxa"/>
+          </w:tcPr>
+          <w:p>
+            <w:pPr>
+              <w:rPr>
+                <w:sz w:val="24"/>
+                <w:szCs w:val="24"/>
+                <w:lang w:val="bs-Latn-BA"/>
+              </w:rPr>
+            </w:pPr>
+            <w:r>
+              <w:rPr>
+                <w:sz w:val="24"/>
+                <w:szCs w:val="24"/>
+                <w:lang w:val="bs-Latn-BA"/>
+              </w:rPr>
+              <w:t>-</w:t>
+            </w:r>
+          </w:p>
+        </w:tc>
+      </w:tr>
+      <w:tr>
+        <w:tc>
+          <w:tcPr>
+            <w:tcW w:w="4788" w:type="dxa"/>
+          </w:tcPr>
+          <w:p>
+            <w:pPr>
+              <w:rPr>
+                <w:sz w:val="24"/>
+                <w:szCs w:val="24"/>
+                <w:lang w:val="bs-Latn-BA"/>
+              </w:rPr>
+            </w:pPr>
+            <w:r>
+              <w:rPr>
+                <w:sz w:val="24"/>
+                <w:szCs w:val="24"/>
+                <w:lang w:val="bs-Latn-BA"/>
+              </w:rPr>
+              <w:t>Glavni tok</w:t>
+            </w:r>
+          </w:p>
+        </w:tc>
+        <w:tc>
+          <w:tcPr>
+            <w:tcW w:w="4788" w:type="dxa"/>
+          </w:tcPr>
+          <w:p>
+            <w:pPr>
+              <w:rPr>
+                <w:sz w:val="24"/>
+                <w:szCs w:val="24"/>
+                <w:lang w:val="bs-Latn-BA"/>
+              </w:rPr>
+            </w:pPr>
+            <w:r>
+              <w:rPr>
+                <w:sz w:val="24"/>
+                <w:szCs w:val="24"/>
+                <w:lang w:val="bs-Latn-BA"/>
+              </w:rPr>
+              <w:t>Na osnovu odabranih usluga računa se cijena za naplatu i generiše se račun</w:t>
+            </w:r>
+          </w:p>
+        </w:tc>
+      </w:tr>
+      <w:tr>
+        <w:tc>
+          <w:tcPr>
+            <w:tcW w:w="4788" w:type="dxa"/>
+          </w:tcPr>
+          <w:p>
+            <w:pPr>
+              <w:rPr>
+                <w:sz w:val="24"/>
+                <w:szCs w:val="24"/>
+                <w:lang w:val="bs-Latn-BA"/>
+              </w:rPr>
+            </w:pPr>
+            <w:r>
+              <w:rPr>
+                <w:sz w:val="24"/>
+                <w:szCs w:val="24"/>
+                <w:lang w:val="bs-Latn-BA"/>
+              </w:rPr>
+              <w:t>Proširenja/alternative</w:t>
+            </w:r>
+          </w:p>
+        </w:tc>
+        <w:tc>
+          <w:tcPr>
+            <w:tcW w:w="4788" w:type="dxa"/>
+          </w:tcPr>
+          <w:p>
+            <w:pPr>
+              <w:rPr>
+                <w:sz w:val="24"/>
+                <w:szCs w:val="24"/>
+                <w:lang w:val="bs-Latn-BA"/>
+              </w:rPr>
+            </w:pPr>
+            <w:r>
+              <w:rPr>
+                <w:sz w:val="24"/>
+                <w:szCs w:val="24"/>
+                <w:lang w:val="bs-Latn-BA"/>
+              </w:rPr>
+              <w:t>U slučaju da klijent ima pravo na neki od popusta, uz adekvatne dokaze, ostvarit će pravo na njih</w:t>
+            </w:r>
+          </w:p>
+        </w:tc>
+      </w:tr>
+    </w:tbl>
+    <w:p>
+      <w:pPr>
+        <w:ind w:firstLine="720"/>
+        <w:rPr>
+          <w:b/>
+          <w:sz w:val="24"/>
+          <w:szCs w:val="24"/>
+          <w:lang w:val="bs-Latn-BA"/>
+        </w:rPr>
+      </w:pPr>
+    </w:p>
+    <w:p>
+      <w:pPr>
+        <w:rPr>
+          <w:b/>
+          <w:sz w:val="24"/>
+          <w:szCs w:val="24"/>
+          <w:lang w:val="bs-Latn-BA"/>
+        </w:rPr>
+      </w:pPr>
+      <w:r>
+        <w:rPr>
+          <w:b/>
+          <w:sz w:val="24"/>
+          <w:szCs w:val="24"/>
+          <w:lang w:val="bs-Latn-BA"/>
+        </w:rPr>
+        <w:br w:type="page"/>
+      </w:r>
+    </w:p>
+    <w:p>
+      <w:pPr>
+        <w:ind w:firstLine="720"/>
+        <w:rPr>
+          <w:b/>
+          <w:sz w:val="32"/>
+          <w:szCs w:val="32"/>
+          <w:lang w:val="bs-Latn-BA"/>
+        </w:rPr>
+      </w:pPr>
+      <w:r>
+        <w:rPr>
+          <w:b/>
+          <w:sz w:val="32"/>
+          <w:szCs w:val="32"/>
+          <w:lang w:val="bs-Latn-BA"/>
+        </w:rPr>
+        <w:lastRenderedPageBreak/>
+        <w:t>STANDARDNI TOK DOGAĐAJA:</w:t>
+      </w:r>
+    </w:p>
+    <w:p>
+      <w:pPr>
+        <w:ind w:firstLine="720"/>
+        <w:rPr>
+          <w:b/>
+          <w:sz w:val="32"/>
+          <w:szCs w:val="32"/>
+          <w:lang w:val="bs-Latn-BA"/>
+        </w:rPr>
+      </w:pPr>
+    </w:p>
+    <w:tbl>
+      <w:tblPr>
+        <w:tblStyle w:val="TableGrid"/>
+        <w:tblW w:w="0" w:type="auto"/>
+        <w:tblLook w:val="04A0"/>
+      </w:tblPr>
+      <w:tblGrid>
+        <w:gridCol w:w="3192"/>
+        <w:gridCol w:w="3192"/>
+        <w:gridCol w:w="3192"/>
+      </w:tblGrid>
+      <w:tr>
+        <w:tc>
+          <w:tcPr>
+            <w:tcW w:w="3192" w:type="dxa"/>
+          </w:tcPr>
+          <w:p>
+            <w:pPr>
+              <w:rPr>
+                <w:b/>
+                <w:sz w:val="24"/>
+                <w:szCs w:val="24"/>
+                <w:lang w:val="bs-Latn-BA"/>
+              </w:rPr>
+            </w:pPr>
+            <w:r>
+              <w:rPr>
+                <w:b/>
+                <w:sz w:val="24"/>
+                <w:szCs w:val="24"/>
+                <w:lang w:val="bs-Latn-BA"/>
+              </w:rPr>
+              <w:t>Klijent</w:t>
+            </w:r>
+          </w:p>
+        </w:tc>
+        <w:tc>
+          <w:tcPr>
+            <w:tcW w:w="3192" w:type="dxa"/>
+          </w:tcPr>
+          <w:p>
+            <w:pPr>
+              <w:rPr>
+                <w:b/>
+                <w:sz w:val="24"/>
+                <w:szCs w:val="24"/>
+                <w:lang w:val="bs-Latn-BA"/>
+              </w:rPr>
+            </w:pPr>
+            <w:r>
+              <w:rPr>
+                <w:b/>
+                <w:sz w:val="24"/>
+                <w:szCs w:val="24"/>
+                <w:lang w:val="bs-Latn-BA"/>
+              </w:rPr>
+              <w:t>Sistem SRC-a</w:t>
+            </w:r>
+          </w:p>
+        </w:tc>
+        <w:tc>
+          <w:tcPr>
+            <w:tcW w:w="3192" w:type="dxa"/>
+          </w:tcPr>
+          <w:p>
+            <w:pPr>
+              <w:rPr>
+                <w:b/>
+                <w:sz w:val="24"/>
+                <w:szCs w:val="24"/>
+                <w:lang w:val="bs-Latn-BA"/>
+              </w:rPr>
+            </w:pPr>
+            <w:r>
+              <w:rPr>
+                <w:b/>
+                <w:sz w:val="24"/>
+                <w:szCs w:val="24"/>
+                <w:lang w:val="bs-Latn-BA"/>
+              </w:rPr>
+              <w:t>Recepcioner</w:t>
+            </w:r>
+          </w:p>
+        </w:tc>
+      </w:tr>
+      <w:tr>
+        <w:tc>
+          <w:tcPr>
+            <w:tcW w:w="3192" w:type="dxa"/>
+          </w:tcPr>
+          <w:p>
+            <w:pPr>
+              <w:rPr>
+                <w:sz w:val="24"/>
+                <w:szCs w:val="24"/>
+                <w:lang w:val="bs-Latn-BA"/>
+              </w:rPr>
+            </w:pPr>
+            <w:r>
+              <w:rPr>
+                <w:sz w:val="24"/>
+                <w:szCs w:val="24"/>
+                <w:lang w:val="bs-Latn-BA"/>
+              </w:rPr>
+              <w:t xml:space="preserve">1.Daje svoje lične podatke </w:t>
+            </w:r>
+          </w:p>
+        </w:tc>
+        <w:tc>
+          <w:tcPr>
+            <w:tcW w:w="3192" w:type="dxa"/>
+          </w:tcPr>
+          <w:p>
+            <w:pPr>
+              <w:rPr>
+                <w:sz w:val="24"/>
+                <w:szCs w:val="24"/>
+                <w:lang w:val="bs-Latn-BA"/>
+              </w:rPr>
+            </w:pPr>
+          </w:p>
+        </w:tc>
+        <w:tc>
+          <w:tcPr>
+            <w:tcW w:w="3192" w:type="dxa"/>
+          </w:tcPr>
+          <w:p>
+            <w:pPr>
+              <w:rPr>
+                <w:sz w:val="24"/>
+                <w:szCs w:val="24"/>
+                <w:lang w:val="bs-Latn-BA"/>
+              </w:rPr>
+            </w:pPr>
+          </w:p>
+        </w:tc>
+      </w:tr>
+      <w:tr>
+        <w:tc>
+          <w:tcPr>
+            <w:tcW w:w="3192" w:type="dxa"/>
+          </w:tcPr>
+          <w:p>
+            <w:pPr>
+              <w:rPr>
+                <w:sz w:val="24"/>
+                <w:szCs w:val="24"/>
+                <w:lang w:val="bs-Latn-BA"/>
+              </w:rPr>
+            </w:pPr>
+          </w:p>
+        </w:tc>
+        <w:tc>
+          <w:tcPr>
+            <w:tcW w:w="3192" w:type="dxa"/>
+          </w:tcPr>
+          <w:p>
+            <w:pPr>
+              <w:rPr>
+                <w:sz w:val="24"/>
+                <w:szCs w:val="24"/>
+                <w:lang w:val="bs-Latn-BA"/>
+              </w:rPr>
+            </w:pPr>
+          </w:p>
+        </w:tc>
+        <w:tc>
+          <w:tcPr>
+            <w:tcW w:w="3192" w:type="dxa"/>
+          </w:tcPr>
+          <w:p>
+            <w:pPr>
+              <w:rPr>
+                <w:sz w:val="24"/>
+                <w:szCs w:val="24"/>
+                <w:lang w:val="bs-Latn-BA"/>
+              </w:rPr>
+            </w:pPr>
+            <w:r>
+              <w:rPr>
+                <w:sz w:val="24"/>
+                <w:szCs w:val="24"/>
+                <w:lang w:val="bs-Latn-BA"/>
+              </w:rPr>
+              <w:t>2.Unosi podatke u sistem</w:t>
+            </w:r>
+          </w:p>
+        </w:tc>
+      </w:tr>
+      <w:tr>
+        <w:tc>
+          <w:tcPr>
+            <w:tcW w:w="3192" w:type="dxa"/>
+          </w:tcPr>
+          <w:p>
+            <w:pPr>
+              <w:rPr>
+                <w:sz w:val="24"/>
+                <w:szCs w:val="24"/>
+                <w:lang w:val="bs-Latn-BA"/>
+              </w:rPr>
+            </w:pPr>
+          </w:p>
+        </w:tc>
+        <w:tc>
+          <w:tcPr>
+            <w:tcW w:w="3192" w:type="dxa"/>
+          </w:tcPr>
+          <w:p>
+            <w:pPr>
+              <w:rPr>
+                <w:sz w:val="24"/>
+                <w:szCs w:val="24"/>
+                <w:lang w:val="bs-Latn-BA"/>
+              </w:rPr>
+            </w:pPr>
+            <w:r>
+              <w:rPr>
+                <w:sz w:val="24"/>
+                <w:szCs w:val="24"/>
+                <w:lang w:val="bs-Latn-BA"/>
+              </w:rPr>
+              <w:t>3.Prezentuje klijentu koje usluge može koristiti(u slučaju da ima pravo na određeni popust alternativni tok  1)</w:t>
+            </w:r>
+          </w:p>
+        </w:tc>
+        <w:tc>
+          <w:tcPr>
+            <w:tcW w:w="3192" w:type="dxa"/>
+          </w:tcPr>
+          <w:p>
+            <w:pPr>
+              <w:rPr>
+                <w:sz w:val="24"/>
+                <w:szCs w:val="24"/>
+                <w:lang w:val="bs-Latn-BA"/>
+              </w:rPr>
+            </w:pPr>
+          </w:p>
+        </w:tc>
+      </w:tr>
+      <w:tr>
+        <w:tc>
+          <w:tcPr>
+            <w:tcW w:w="3192" w:type="dxa"/>
+          </w:tcPr>
+          <w:p>
+            <w:pPr>
+              <w:rPr>
+                <w:sz w:val="24"/>
+                <w:szCs w:val="24"/>
+                <w:lang w:val="bs-Latn-BA"/>
+              </w:rPr>
+            </w:pPr>
+            <w:r>
+              <w:rPr>
+                <w:sz w:val="24"/>
+                <w:szCs w:val="24"/>
+                <w:lang w:val="bs-Latn-BA"/>
+              </w:rPr>
+              <w:t>4.Bira usluge koje želi koristiti</w:t>
+            </w:r>
+          </w:p>
+        </w:tc>
+        <w:tc>
+          <w:tcPr>
+            <w:tcW w:w="3192" w:type="dxa"/>
+          </w:tcPr>
+          <w:p>
+            <w:pPr>
+              <w:rPr>
+                <w:sz w:val="24"/>
+                <w:szCs w:val="24"/>
+                <w:lang w:val="bs-Latn-BA"/>
+              </w:rPr>
+            </w:pPr>
+          </w:p>
+        </w:tc>
+        <w:tc>
+          <w:tcPr>
+            <w:tcW w:w="3192" w:type="dxa"/>
+          </w:tcPr>
+          <w:p>
+            <w:pPr>
+              <w:rPr>
+                <w:sz w:val="24"/>
+                <w:szCs w:val="24"/>
+                <w:lang w:val="bs-Latn-BA"/>
+              </w:rPr>
+            </w:pPr>
+          </w:p>
+        </w:tc>
+      </w:tr>
+      <w:tr>
+        <w:tc>
+          <w:tcPr>
+            <w:tcW w:w="3192" w:type="dxa"/>
+          </w:tcPr>
+          <w:p>
+            <w:pPr>
+              <w:rPr>
+                <w:sz w:val="24"/>
+                <w:szCs w:val="24"/>
+                <w:lang w:val="bs-Latn-BA"/>
+              </w:rPr>
+            </w:pPr>
+          </w:p>
+        </w:tc>
+        <w:tc>
+          <w:tcPr>
+            <w:tcW w:w="3192" w:type="dxa"/>
+          </w:tcPr>
+          <w:p>
+            <w:pPr>
+              <w:rPr>
+                <w:sz w:val="24"/>
+                <w:szCs w:val="24"/>
+                <w:lang w:val="bs-Latn-BA"/>
+              </w:rPr>
+            </w:pPr>
+          </w:p>
+        </w:tc>
+        <w:tc>
+          <w:tcPr>
+            <w:tcW w:w="3192" w:type="dxa"/>
+          </w:tcPr>
+          <w:p>
+            <w:pPr>
+              <w:rPr>
+                <w:sz w:val="24"/>
+                <w:szCs w:val="24"/>
+                <w:lang w:val="bs-Latn-BA"/>
+              </w:rPr>
+            </w:pPr>
+            <w:r>
+              <w:rPr>
+                <w:sz w:val="24"/>
+                <w:szCs w:val="24"/>
+                <w:lang w:val="bs-Latn-BA"/>
+              </w:rPr>
+              <w:t>5.Unosi podatke u sistem</w:t>
+            </w:r>
+          </w:p>
+        </w:tc>
+      </w:tr>
+      <w:tr>
+        <w:tc>
+          <w:tcPr>
+            <w:tcW w:w="3192" w:type="dxa"/>
+          </w:tcPr>
+          <w:p>
+            <w:pPr>
+              <w:rPr>
+                <w:sz w:val="24"/>
+                <w:szCs w:val="24"/>
+                <w:lang w:val="bs-Latn-BA"/>
+              </w:rPr>
+            </w:pPr>
+          </w:p>
+        </w:tc>
+        <w:tc>
+          <w:tcPr>
+            <w:tcW w:w="3192" w:type="dxa"/>
+          </w:tcPr>
+          <w:p>
+            <w:pPr>
+              <w:rPr>
+                <w:sz w:val="24"/>
+                <w:szCs w:val="24"/>
+                <w:lang w:val="bs-Latn-BA"/>
+              </w:rPr>
+            </w:pPr>
+            <w:r>
+              <w:rPr>
+                <w:sz w:val="24"/>
+                <w:szCs w:val="24"/>
+                <w:lang w:val="bs-Latn-BA"/>
+              </w:rPr>
+              <w:t>6.Obračun cijene(u slučaju da klijent želi dodatne usluge alternativni tok 2)</w:t>
+            </w:r>
+          </w:p>
+        </w:tc>
+        <w:tc>
+          <w:tcPr>
+            <w:tcW w:w="3192" w:type="dxa"/>
+          </w:tcPr>
+          <w:p>
+            <w:pPr>
+              <w:rPr>
+                <w:sz w:val="24"/>
+                <w:szCs w:val="24"/>
+                <w:lang w:val="bs-Latn-BA"/>
+              </w:rPr>
+            </w:pPr>
+          </w:p>
+        </w:tc>
+      </w:tr>
+      <w:tr>
+        <w:tc>
+          <w:tcPr>
+            <w:tcW w:w="3192" w:type="dxa"/>
+          </w:tcPr>
+          <w:p>
+            <w:pPr>
+              <w:rPr>
+                <w:sz w:val="24"/>
+                <w:szCs w:val="24"/>
+                <w:lang w:val="bs-Latn-BA"/>
+              </w:rPr>
+            </w:pPr>
+            <w:r>
+              <w:rPr>
+                <w:sz w:val="24"/>
+                <w:szCs w:val="24"/>
+                <w:lang w:val="bs-Latn-BA"/>
+              </w:rPr>
+              <w:t>7.Prihvata ili odbija ponudu</w:t>
+            </w:r>
+          </w:p>
+        </w:tc>
+        <w:tc>
+          <w:tcPr>
+            <w:tcW w:w="3192" w:type="dxa"/>
+          </w:tcPr>
+          <w:p>
+            <w:pPr>
+              <w:rPr>
+                <w:sz w:val="24"/>
+                <w:szCs w:val="24"/>
+                <w:lang w:val="bs-Latn-BA"/>
+              </w:rPr>
+            </w:pPr>
+          </w:p>
+        </w:tc>
+        <w:tc>
+          <w:tcPr>
+            <w:tcW w:w="3192" w:type="dxa"/>
+          </w:tcPr>
+          <w:p>
+            <w:pPr>
+              <w:rPr>
+                <w:sz w:val="24"/>
+                <w:szCs w:val="24"/>
+                <w:lang w:val="bs-Latn-BA"/>
+              </w:rPr>
+            </w:pPr>
+          </w:p>
+        </w:tc>
+      </w:tr>
+      <w:tr>
+        <w:tc>
+          <w:tcPr>
+            <w:tcW w:w="3192" w:type="dxa"/>
+          </w:tcPr>
+          <w:p>
+            <w:pPr>
+              <w:rPr>
+                <w:sz w:val="24"/>
+                <w:szCs w:val="24"/>
+                <w:lang w:val="bs-Latn-BA"/>
+              </w:rPr>
+            </w:pPr>
+          </w:p>
+        </w:tc>
+        <w:tc>
+          <w:tcPr>
+            <w:tcW w:w="3192" w:type="dxa"/>
+          </w:tcPr>
+          <w:p>
+            <w:pPr>
+              <w:rPr>
+                <w:sz w:val="24"/>
+                <w:szCs w:val="24"/>
+                <w:lang w:val="bs-Latn-BA"/>
+              </w:rPr>
+            </w:pPr>
+            <w:r>
+              <w:rPr>
+                <w:sz w:val="24"/>
+                <w:szCs w:val="24"/>
+                <w:lang w:val="bs-Latn-BA"/>
+              </w:rPr>
+              <w:t>8. Provjerava da li je klijent prešao vremenski rok,ako jeste povecava se cijena</w:t>
+            </w:r>
+          </w:p>
+        </w:tc>
+        <w:tc>
+          <w:tcPr>
+            <w:tcW w:w="3192" w:type="dxa"/>
+          </w:tcPr>
+          <w:p>
+            <w:pPr>
+              <w:rPr>
+                <w:sz w:val="24"/>
+                <w:szCs w:val="24"/>
+                <w:lang w:val="bs-Latn-BA"/>
+              </w:rPr>
+            </w:pPr>
+          </w:p>
+        </w:tc>
+      </w:tr>
+      <w:tr>
+        <w:tc>
+          <w:tcPr>
+            <w:tcW w:w="3192" w:type="dxa"/>
+          </w:tcPr>
+          <w:p>
+            <w:pPr>
+              <w:rPr>
+                <w:sz w:val="24"/>
+                <w:szCs w:val="24"/>
+                <w:lang w:val="bs-Latn-BA"/>
+              </w:rPr>
+            </w:pPr>
+          </w:p>
+        </w:tc>
+        <w:tc>
+          <w:tcPr>
+            <w:tcW w:w="3192" w:type="dxa"/>
+          </w:tcPr>
+          <w:p>
+            <w:pPr>
+              <w:rPr>
+                <w:sz w:val="24"/>
+                <w:szCs w:val="24"/>
+                <w:lang w:val="bs-Latn-BA"/>
+              </w:rPr>
+            </w:pPr>
+          </w:p>
+        </w:tc>
+        <w:tc>
+          <w:tcPr>
+            <w:tcW w:w="3192" w:type="dxa"/>
+          </w:tcPr>
+          <w:p>
+            <w:pPr>
+              <w:rPr>
+                <w:sz w:val="24"/>
+                <w:szCs w:val="24"/>
+                <w:lang w:val="bs-Latn-BA"/>
+              </w:rPr>
+            </w:pPr>
+            <w:r>
+              <w:rPr>
+                <w:sz w:val="24"/>
+                <w:szCs w:val="24"/>
+                <w:lang w:val="bs-Latn-BA"/>
+              </w:rPr>
+              <w:t>9.Vrši provjeru opreme (u slučaju štete alternativni tok 3)</w:t>
+            </w:r>
+          </w:p>
+        </w:tc>
+      </w:tr>
+      <w:tr>
+        <w:tc>
+          <w:tcPr>
+            <w:tcW w:w="3192" w:type="dxa"/>
+          </w:tcPr>
+          <w:p>
+            <w:pPr>
+              <w:rPr>
+                <w:sz w:val="24"/>
+                <w:szCs w:val="24"/>
+                <w:lang w:val="bs-Latn-BA"/>
+              </w:rPr>
+            </w:pPr>
+          </w:p>
+        </w:tc>
+        <w:tc>
+          <w:tcPr>
+            <w:tcW w:w="3192" w:type="dxa"/>
+          </w:tcPr>
+          <w:p>
+            <w:pPr>
+              <w:rPr>
+                <w:sz w:val="24"/>
+                <w:szCs w:val="24"/>
+                <w:lang w:val="bs-Latn-BA"/>
+              </w:rPr>
+            </w:pPr>
+            <w:r>
+              <w:rPr>
+                <w:sz w:val="24"/>
+                <w:szCs w:val="24"/>
+                <w:lang w:val="bs-Latn-BA"/>
+              </w:rPr>
+              <w:t>10.Generisanje računa</w:t>
+            </w:r>
+          </w:p>
+        </w:tc>
+        <w:tc>
+          <w:tcPr>
+            <w:tcW w:w="3192" w:type="dxa"/>
+          </w:tcPr>
+          <w:p>
+            <w:pPr>
+              <w:rPr>
+                <w:sz w:val="24"/>
+                <w:szCs w:val="24"/>
+                <w:lang w:val="bs-Latn-BA"/>
+              </w:rPr>
+            </w:pPr>
+          </w:p>
+        </w:tc>
+      </w:tr>
+    </w:tbl>
+    <w:p>
+      <w:pPr>
+        <w:ind w:firstLine="720"/>
+        <w:rPr>
+          <w:sz w:val="24"/>
+          <w:szCs w:val="24"/>
+          <w:lang w:val="bs-Latn-BA"/>
+        </w:rPr>
+      </w:pPr>
+    </w:p>
+    <w:p>
+      <w:pPr>
+        <w:ind w:firstLine="720"/>
+        <w:rPr>
+          <w:b/>
+          <w:sz w:val="28"/>
+          <w:szCs w:val="28"/>
+          <w:lang w:val="bs-Latn-BA"/>
+        </w:rPr>
+      </w:pPr>
+      <w:r>
+        <w:rPr>
+          <w:b/>
+          <w:sz w:val="28"/>
+          <w:szCs w:val="28"/>
+          <w:lang w:val="bs-Latn-BA"/>
+        </w:rPr>
+        <w:t>ALTERNATIVNI TOK 1</w:t>
+      </w:r>
+    </w:p>
+    <w:p>
+      <w:pPr>
+        <w:ind w:firstLine="720"/>
+        <w:rPr>
+          <w:b/>
+          <w:sz w:val="28"/>
+          <w:szCs w:val="28"/>
+          <w:lang w:val="bs-Latn-BA"/>
+        </w:rPr>
+      </w:pPr>
+    </w:p>
+    <w:tbl>
+      <w:tblPr>
+        <w:tblStyle w:val="TableGrid"/>
+        <w:tblW w:w="0" w:type="auto"/>
+        <w:tblLook w:val="04A0"/>
+      </w:tblPr>
+      <w:tblGrid>
+        <w:gridCol w:w="3192"/>
+        <w:gridCol w:w="3192"/>
+        <w:gridCol w:w="3192"/>
+      </w:tblGrid>
+      <w:tr>
+        <w:tc>
+          <w:tcPr>
+            <w:tcW w:w="3192" w:type="dxa"/>
+          </w:tcPr>
+          <w:p>
+            <w:pPr>
+              <w:rPr>
+                <w:b/>
+                <w:sz w:val="24"/>
+                <w:szCs w:val="24"/>
+                <w:lang w:val="bs-Latn-BA"/>
+              </w:rPr>
+            </w:pPr>
+            <w:r>
+              <w:rPr>
+                <w:b/>
+                <w:sz w:val="24"/>
+                <w:szCs w:val="24"/>
+                <w:lang w:val="bs-Latn-BA"/>
+              </w:rPr>
+              <w:t>Klijent</w:t>
+            </w:r>
+          </w:p>
+        </w:tc>
+        <w:tc>
+          <w:tcPr>
+            <w:tcW w:w="3192" w:type="dxa"/>
+          </w:tcPr>
+          <w:p>
+            <w:pPr>
+              <w:rPr>
+                <w:b/>
+                <w:sz w:val="24"/>
+                <w:szCs w:val="24"/>
+                <w:lang w:val="bs-Latn-BA"/>
+              </w:rPr>
+            </w:pPr>
+            <w:r>
+              <w:rPr>
+                <w:b/>
+                <w:sz w:val="24"/>
+                <w:szCs w:val="24"/>
+                <w:lang w:val="bs-Latn-BA"/>
+              </w:rPr>
+              <w:t>Sistem SRC-a</w:t>
+            </w:r>
+          </w:p>
+        </w:tc>
+        <w:tc>
+          <w:tcPr>
+            <w:tcW w:w="3192" w:type="dxa"/>
+          </w:tcPr>
+          <w:p>
+            <w:pPr>
+              <w:rPr>
+                <w:b/>
+                <w:sz w:val="24"/>
+                <w:szCs w:val="24"/>
+                <w:lang w:val="bs-Latn-BA"/>
+              </w:rPr>
+            </w:pPr>
+            <w:r>
+              <w:rPr>
+                <w:b/>
+                <w:sz w:val="24"/>
+                <w:szCs w:val="24"/>
+                <w:lang w:val="bs-Latn-BA"/>
+              </w:rPr>
+              <w:t>Recepcioner</w:t>
+            </w:r>
+          </w:p>
+        </w:tc>
+      </w:tr>
+      <w:tr>
+        <w:tc>
+          <w:tcPr>
+            <w:tcW w:w="3192" w:type="dxa"/>
+          </w:tcPr>
+          <w:p>
+            <w:pPr>
+              <w:rPr>
+                <w:sz w:val="24"/>
+                <w:szCs w:val="24"/>
+                <w:lang w:val="bs-Latn-BA"/>
+              </w:rPr>
+            </w:pPr>
+            <w:r>
+              <w:rPr>
+                <w:sz w:val="24"/>
+                <w:szCs w:val="24"/>
+                <w:lang w:val="bs-Latn-BA"/>
+              </w:rPr>
+              <w:t>1. Daje na uvid dokaz da pripada kategoriji koja može ostvariti pravo na popust</w:t>
+            </w:r>
+          </w:p>
+        </w:tc>
+        <w:tc>
+          <w:tcPr>
+            <w:tcW w:w="3192" w:type="dxa"/>
+          </w:tcPr>
+          <w:p>
+            <w:pPr>
+              <w:rPr>
+                <w:sz w:val="24"/>
+                <w:szCs w:val="24"/>
+                <w:lang w:val="bs-Latn-BA"/>
+              </w:rPr>
+            </w:pPr>
+          </w:p>
+        </w:tc>
+        <w:tc>
+          <w:tcPr>
+            <w:tcW w:w="3192" w:type="dxa"/>
+          </w:tcPr>
+          <w:p>
+            <w:pPr>
+              <w:rPr>
+                <w:sz w:val="24"/>
+                <w:szCs w:val="24"/>
+                <w:lang w:val="bs-Latn-BA"/>
+              </w:rPr>
+            </w:pPr>
+          </w:p>
+        </w:tc>
+      </w:tr>
+      <w:tr>
+        <w:tc>
+          <w:tcPr>
+            <w:tcW w:w="3192" w:type="dxa"/>
+          </w:tcPr>
+          <w:p>
+            <w:pPr>
+              <w:rPr>
+                <w:sz w:val="24"/>
+                <w:szCs w:val="24"/>
+                <w:lang w:val="bs-Latn-BA"/>
+              </w:rPr>
+            </w:pPr>
+          </w:p>
+        </w:tc>
+        <w:tc>
+          <w:tcPr>
+            <w:tcW w:w="3192" w:type="dxa"/>
+          </w:tcPr>
+          <w:p>
+            <w:pPr>
+              <w:rPr>
+                <w:sz w:val="24"/>
+                <w:szCs w:val="24"/>
+                <w:lang w:val="bs-Latn-BA"/>
+              </w:rPr>
+            </w:pPr>
+          </w:p>
+        </w:tc>
+        <w:tc>
+          <w:tcPr>
+            <w:tcW w:w="3192" w:type="dxa"/>
+          </w:tcPr>
+          <w:p>
+            <w:pPr>
+              <w:rPr>
+                <w:sz w:val="24"/>
+                <w:szCs w:val="24"/>
+                <w:lang w:val="bs-Latn-BA"/>
+              </w:rPr>
+            </w:pPr>
+            <w:r>
+              <w:rPr>
+                <w:sz w:val="24"/>
+                <w:szCs w:val="24"/>
+                <w:lang w:val="bs-Latn-BA"/>
+              </w:rPr>
+              <w:t>2.Vrši provjeru dokaza i unosi ih u sistem</w:t>
+            </w:r>
+          </w:p>
+        </w:tc>
+      </w:tr>
+      <w:tr>
+        <w:tc>
+          <w:tcPr>
+            <w:tcW w:w="3192" w:type="dxa"/>
+          </w:tcPr>
+          <w:p>
+            <w:pPr>
+              <w:rPr>
+                <w:sz w:val="24"/>
+                <w:szCs w:val="24"/>
+                <w:lang w:val="bs-Latn-BA"/>
+              </w:rPr>
+            </w:pPr>
+          </w:p>
+        </w:tc>
+        <w:tc>
+          <w:tcPr>
+            <w:tcW w:w="3192" w:type="dxa"/>
+          </w:tcPr>
+          <w:p>
+            <w:pPr>
+              <w:rPr>
+                <w:sz w:val="24"/>
+                <w:szCs w:val="24"/>
+                <w:lang w:val="bs-Latn-BA"/>
+              </w:rPr>
+            </w:pPr>
+          </w:p>
+        </w:tc>
+        <w:tc>
+          <w:tcPr>
+            <w:tcW w:w="3192" w:type="dxa"/>
+          </w:tcPr>
+          <w:p>
+            <w:pPr>
+              <w:rPr>
+                <w:sz w:val="24"/>
+                <w:szCs w:val="24"/>
+                <w:lang w:val="bs-Latn-BA"/>
+              </w:rPr>
+            </w:pPr>
+            <w:r>
+              <w:rPr>
+                <w:sz w:val="24"/>
+                <w:szCs w:val="24"/>
+                <w:lang w:val="bs-Latn-BA"/>
+              </w:rPr>
+              <w:t>3.Nastavak na korak 4 standardnog toka događaja</w:t>
+            </w:r>
+          </w:p>
+        </w:tc>
+      </w:tr>
+    </w:tbl>
+    <w:p>
+      <w:pPr>
+        <w:ind w:firstLine="720"/>
+        <w:rPr>
+          <w:b/>
+          <w:sz w:val="24"/>
+          <w:szCs w:val="24"/>
+          <w:lang w:val="bs-Latn-BA"/>
+        </w:rPr>
+      </w:pPr>
+    </w:p>
+    <w:p>
+      <w:pPr>
+        <w:ind w:firstLine="720"/>
+        <w:rPr>
+          <w:b/>
+          <w:sz w:val="24"/>
+          <w:szCs w:val="24"/>
+          <w:lang w:val="bs-Latn-BA"/>
+        </w:rPr>
+      </w:pPr>
+    </w:p>
+    <w:p>
+      <w:pPr>
+        <w:ind w:firstLine="720"/>
+        <w:rPr>
+          <w:b/>
+          <w:sz w:val="24"/>
+          <w:szCs w:val="24"/>
+          <w:lang w:val="bs-Latn-BA"/>
+        </w:rPr>
+      </w:pPr>
+    </w:p>
+    <w:p>
+      <w:pPr>
+        <w:ind w:firstLine="720"/>
+        <w:rPr>
+          <w:b/>
+          <w:sz w:val="24"/>
+          <w:szCs w:val="24"/>
+          <w:lang w:val="bs-Latn-BA"/>
+        </w:rPr>
+      </w:pPr>
+    </w:p>
+    <w:p>
+      <w:pPr>
+        <w:ind w:firstLine="720"/>
+        <w:rPr>
+          <w:b/>
+          <w:sz w:val="28"/>
+          <w:szCs w:val="28"/>
+          <w:lang w:val="bs-Latn-BA"/>
+        </w:rPr>
+      </w:pPr>
+      <w:r>
+        <w:rPr>
+          <w:b/>
+          <w:sz w:val="28"/>
+          <w:szCs w:val="28"/>
+          <w:lang w:val="bs-Latn-BA"/>
+        </w:rPr>
+        <w:lastRenderedPageBreak/>
+        <w:t>ALTERNATIVNI TOK 2</w:t>
+      </w:r>
+    </w:p>
+    <w:p>
+      <w:pPr>
+        <w:ind w:firstLine="720"/>
+        <w:rPr>
+          <w:b/>
+          <w:sz w:val="28"/>
+          <w:szCs w:val="28"/>
+          <w:lang w:val="bs-Latn-BA"/>
+        </w:rPr>
+      </w:pPr>
+    </w:p>
+    <w:tbl>
+      <w:tblPr>
+        <w:tblStyle w:val="TableGrid"/>
+        <w:tblW w:w="0" w:type="auto"/>
+        <w:tblLook w:val="04A0"/>
+      </w:tblPr>
+      <w:tblGrid>
+        <w:gridCol w:w="3192"/>
+        <w:gridCol w:w="3192"/>
+        <w:gridCol w:w="3192"/>
+      </w:tblGrid>
+      <w:tr>
+        <w:tc>
+          <w:tcPr>
+            <w:tcW w:w="3192" w:type="dxa"/>
+          </w:tcPr>
+          <w:p>
+            <w:pPr>
+              <w:rPr>
+                <w:b/>
+                <w:sz w:val="24"/>
+                <w:szCs w:val="24"/>
+                <w:lang w:val="bs-Latn-BA"/>
+              </w:rPr>
+            </w:pPr>
+            <w:r>
+              <w:rPr>
+                <w:b/>
+                <w:sz w:val="24"/>
+                <w:szCs w:val="24"/>
+                <w:lang w:val="bs-Latn-BA"/>
+              </w:rPr>
+              <w:t>Klijent</w:t>
+            </w:r>
+          </w:p>
+        </w:tc>
+        <w:tc>
+          <w:tcPr>
+            <w:tcW w:w="3192" w:type="dxa"/>
+          </w:tcPr>
+          <w:p>
+            <w:pPr>
+              <w:rPr>
+                <w:b/>
+                <w:sz w:val="24"/>
+                <w:szCs w:val="24"/>
+                <w:lang w:val="bs-Latn-BA"/>
+              </w:rPr>
+            </w:pPr>
+            <w:r>
+              <w:rPr>
+                <w:b/>
+                <w:sz w:val="24"/>
+                <w:szCs w:val="24"/>
+                <w:lang w:val="bs-Latn-BA"/>
+              </w:rPr>
+              <w:t>Sistem SRC-a</w:t>
+            </w:r>
+          </w:p>
+        </w:tc>
+        <w:tc>
+          <w:tcPr>
+            <w:tcW w:w="3192" w:type="dxa"/>
+          </w:tcPr>
+          <w:p>
+            <w:pPr>
+              <w:rPr>
+                <w:b/>
+                <w:sz w:val="24"/>
+                <w:szCs w:val="24"/>
+                <w:lang w:val="bs-Latn-BA"/>
+              </w:rPr>
+            </w:pPr>
+            <w:r>
+              <w:rPr>
+                <w:b/>
+                <w:sz w:val="24"/>
+                <w:szCs w:val="24"/>
+                <w:lang w:val="bs-Latn-BA"/>
+              </w:rPr>
+              <w:t>Recepcioner</w:t>
+            </w:r>
+          </w:p>
+        </w:tc>
+      </w:tr>
+      <w:tr>
+        <w:tc>
+          <w:tcPr>
+            <w:tcW w:w="3192" w:type="dxa"/>
+          </w:tcPr>
+          <w:p>
+            <w:pPr>
+              <w:rPr>
+                <w:sz w:val="24"/>
+                <w:szCs w:val="24"/>
+                <w:lang w:val="bs-Latn-BA"/>
+              </w:rPr>
+            </w:pPr>
+            <w:r>
+              <w:rPr>
+                <w:sz w:val="24"/>
+                <w:szCs w:val="24"/>
+                <w:lang w:val="bs-Latn-BA"/>
+              </w:rPr>
+              <w:t>1. Koje usluge klijent želi</w:t>
+            </w:r>
+          </w:p>
+        </w:tc>
+        <w:tc>
+          <w:tcPr>
+            <w:tcW w:w="3192" w:type="dxa"/>
+          </w:tcPr>
+          <w:p>
+            <w:pPr>
+              <w:rPr>
+                <w:sz w:val="24"/>
+                <w:szCs w:val="24"/>
+                <w:lang w:val="bs-Latn-BA"/>
+              </w:rPr>
+            </w:pPr>
+          </w:p>
+        </w:tc>
+        <w:tc>
+          <w:tcPr>
+            <w:tcW w:w="3192" w:type="dxa"/>
+          </w:tcPr>
+          <w:p>
+            <w:pPr>
+              <w:rPr>
+                <w:sz w:val="24"/>
+                <w:szCs w:val="24"/>
+                <w:lang w:val="bs-Latn-BA"/>
+              </w:rPr>
+            </w:pPr>
+          </w:p>
+        </w:tc>
+      </w:tr>
+      <w:tr>
+        <w:tc>
+          <w:tcPr>
+            <w:tcW w:w="3192" w:type="dxa"/>
+          </w:tcPr>
+          <w:p>
+            <w:pPr>
+              <w:rPr>
+                <w:sz w:val="24"/>
+                <w:szCs w:val="24"/>
+                <w:lang w:val="bs-Latn-BA"/>
+              </w:rPr>
+            </w:pPr>
+          </w:p>
+        </w:tc>
+        <w:tc>
+          <w:tcPr>
+            <w:tcW w:w="3192" w:type="dxa"/>
+          </w:tcPr>
+          <w:p>
+            <w:pPr>
+              <w:rPr>
+                <w:sz w:val="24"/>
+                <w:szCs w:val="24"/>
+                <w:lang w:val="bs-Latn-BA"/>
+              </w:rPr>
+            </w:pPr>
+          </w:p>
+        </w:tc>
+        <w:tc>
+          <w:tcPr>
+            <w:tcW w:w="3192" w:type="dxa"/>
+          </w:tcPr>
+          <w:p>
+            <w:pPr>
+              <w:rPr>
+                <w:sz w:val="24"/>
+                <w:szCs w:val="24"/>
+                <w:lang w:val="bs-Latn-BA"/>
+              </w:rPr>
+            </w:pPr>
+            <w:r>
+              <w:rPr>
+                <w:sz w:val="24"/>
+                <w:szCs w:val="24"/>
+                <w:lang w:val="bs-Latn-BA"/>
+              </w:rPr>
+              <w:t>2.Unosi u sistem</w:t>
+            </w:r>
+          </w:p>
+        </w:tc>
+      </w:tr>
+      <w:tr>
+        <w:tc>
+          <w:tcPr>
+            <w:tcW w:w="3192" w:type="dxa"/>
+          </w:tcPr>
+          <w:p>
+            <w:pPr>
+              <w:rPr>
+                <w:sz w:val="24"/>
+                <w:szCs w:val="24"/>
+                <w:lang w:val="bs-Latn-BA"/>
+              </w:rPr>
+            </w:pPr>
+          </w:p>
+        </w:tc>
+        <w:tc>
+          <w:tcPr>
+            <w:tcW w:w="3192" w:type="dxa"/>
+          </w:tcPr>
+          <w:p>
+            <w:pPr>
+              <w:rPr>
+                <w:sz w:val="24"/>
+                <w:szCs w:val="24"/>
+                <w:lang w:val="bs-Latn-BA"/>
+              </w:rPr>
+            </w:pPr>
+          </w:p>
+        </w:tc>
+        <w:tc>
+          <w:tcPr>
+            <w:tcW w:w="3192" w:type="dxa"/>
+          </w:tcPr>
+          <w:p>
+            <w:pPr>
+              <w:rPr>
+                <w:sz w:val="24"/>
+                <w:szCs w:val="24"/>
+                <w:lang w:val="bs-Latn-BA"/>
+              </w:rPr>
+            </w:pPr>
+            <w:r>
+              <w:rPr>
+                <w:sz w:val="24"/>
+                <w:szCs w:val="24"/>
+                <w:lang w:val="bs-Latn-BA"/>
+              </w:rPr>
+              <w:t>3.Povratak na korak 7  standardnog toka događaja</w:t>
+            </w:r>
+          </w:p>
+        </w:tc>
+      </w:tr>
+    </w:tbl>
+    <w:p>
+      <w:pPr>
+        <w:ind w:firstLine="720"/>
+        <w:rPr>
+          <w:sz w:val="24"/>
+          <w:szCs w:val="24"/>
+          <w:lang w:val="bs-Latn-BA"/>
+        </w:rPr>
+      </w:pPr>
+    </w:p>
+    <w:p>
+      <w:pPr>
+        <w:ind w:firstLine="720"/>
+        <w:rPr>
+          <w:b/>
+          <w:sz w:val="28"/>
+          <w:szCs w:val="28"/>
+          <w:lang w:val="bs-Latn-BA"/>
+        </w:rPr>
+      </w:pPr>
+      <w:r>
+        <w:rPr>
+          <w:b/>
+          <w:sz w:val="28"/>
+          <w:szCs w:val="28"/>
+          <w:lang w:val="bs-Latn-BA"/>
+        </w:rPr>
+        <w:t>ALTERNATIVNI TOK 3</w:t>
+      </w:r>
+    </w:p>
+    <w:p>
+      <w:pPr>
+        <w:ind w:firstLine="720"/>
+        <w:rPr>
+          <w:b/>
+          <w:sz w:val="28"/>
+          <w:szCs w:val="28"/>
+          <w:lang w:val="bs-Latn-BA"/>
+        </w:rPr>
+      </w:pPr>
+    </w:p>
+    <w:tbl>
+      <w:tblPr>
+        <w:tblStyle w:val="TableGrid"/>
+        <w:tblW w:w="0" w:type="auto"/>
+        <w:tblLook w:val="04A0"/>
+      </w:tblPr>
+      <w:tblGrid>
+        <w:gridCol w:w="3192"/>
+        <w:gridCol w:w="3192"/>
+        <w:gridCol w:w="3192"/>
+      </w:tblGrid>
+      <w:tr>
+        <w:tc>
+          <w:tcPr>
+            <w:tcW w:w="3192" w:type="dxa"/>
+          </w:tcPr>
+          <w:p>
+            <w:pPr>
+              <w:rPr>
+                <w:b/>
+                <w:sz w:val="24"/>
+                <w:szCs w:val="24"/>
+                <w:lang w:val="bs-Latn-BA"/>
+              </w:rPr>
+            </w:pPr>
+            <w:r>
+              <w:rPr>
+                <w:b/>
+                <w:sz w:val="24"/>
+                <w:szCs w:val="24"/>
+                <w:lang w:val="bs-Latn-BA"/>
+              </w:rPr>
+              <w:t>Klijent</w:t>
+            </w:r>
+          </w:p>
+        </w:tc>
+        <w:tc>
+          <w:tcPr>
+            <w:tcW w:w="3192" w:type="dxa"/>
+          </w:tcPr>
+          <w:p>
+            <w:pPr>
+              <w:rPr>
+                <w:b/>
+                <w:sz w:val="24"/>
+                <w:szCs w:val="24"/>
+                <w:lang w:val="bs-Latn-BA"/>
+              </w:rPr>
+            </w:pPr>
+            <w:r>
+              <w:rPr>
+                <w:b/>
+                <w:sz w:val="24"/>
+                <w:szCs w:val="24"/>
+                <w:lang w:val="bs-Latn-BA"/>
+              </w:rPr>
+              <w:t>Sistem SRC-a</w:t>
+            </w:r>
+          </w:p>
+        </w:tc>
+        <w:tc>
+          <w:tcPr>
+            <w:tcW w:w="3192" w:type="dxa"/>
+          </w:tcPr>
+          <w:p>
+            <w:pPr>
+              <w:rPr>
+                <w:b/>
+                <w:sz w:val="24"/>
+                <w:szCs w:val="24"/>
+                <w:lang w:val="bs-Latn-BA"/>
+              </w:rPr>
+            </w:pPr>
+            <w:r>
+              <w:rPr>
+                <w:b/>
+                <w:sz w:val="24"/>
+                <w:szCs w:val="24"/>
+                <w:lang w:val="bs-Latn-BA"/>
+              </w:rPr>
+              <w:t>Recepcioner</w:t>
+            </w:r>
+          </w:p>
+        </w:tc>
+      </w:tr>
+      <w:tr>
+        <w:tc>
+          <w:tcPr>
+            <w:tcW w:w="3192" w:type="dxa"/>
+          </w:tcPr>
+          <w:p>
+            <w:pPr>
+              <w:rPr>
+                <w:sz w:val="24"/>
+                <w:szCs w:val="24"/>
+                <w:lang w:val="bs-Latn-BA"/>
+              </w:rPr>
+            </w:pPr>
+          </w:p>
+        </w:tc>
+        <w:tc>
+          <w:tcPr>
+            <w:tcW w:w="3192" w:type="dxa"/>
+          </w:tcPr>
+          <w:p>
+            <w:pPr>
+              <w:rPr>
+                <w:sz w:val="24"/>
+                <w:szCs w:val="24"/>
+                <w:lang w:val="bs-Latn-BA"/>
+              </w:rPr>
+            </w:pPr>
+          </w:p>
+        </w:tc>
+        <w:tc>
+          <w:tcPr>
+            <w:tcW w:w="3192" w:type="dxa"/>
+          </w:tcPr>
+          <w:p>
+            <w:pPr>
+              <w:rPr>
+                <w:sz w:val="24"/>
+                <w:szCs w:val="24"/>
+                <w:lang w:val="bs-Latn-BA"/>
+              </w:rPr>
+            </w:pPr>
+            <w:r>
+              <w:rPr>
+                <w:sz w:val="24"/>
+                <w:szCs w:val="24"/>
+                <w:lang w:val="bs-Latn-BA"/>
+              </w:rPr>
+              <w:t>1.Uposlenik pronašao oštećenje i unosi ga u sistem</w:t>
+            </w:r>
+          </w:p>
+        </w:tc>
+      </w:tr>
+      <w:tr>
+        <w:tc>
+          <w:tcPr>
+            <w:tcW w:w="3192" w:type="dxa"/>
+          </w:tcPr>
+          <w:p>
+            <w:pPr>
+              <w:rPr>
+                <w:sz w:val="24"/>
+                <w:szCs w:val="24"/>
+                <w:lang w:val="bs-Latn-BA"/>
+              </w:rPr>
+            </w:pPr>
+          </w:p>
+        </w:tc>
+        <w:tc>
+          <w:tcPr>
+            <w:tcW w:w="3192" w:type="dxa"/>
+          </w:tcPr>
+          <w:p>
+            <w:pPr>
+              <w:rPr>
+                <w:sz w:val="24"/>
+                <w:szCs w:val="24"/>
+                <w:lang w:val="bs-Latn-BA"/>
+              </w:rPr>
+            </w:pPr>
+            <w:r>
+              <w:rPr>
+                <w:sz w:val="24"/>
+                <w:szCs w:val="24"/>
+                <w:lang w:val="bs-Latn-BA"/>
+              </w:rPr>
+              <w:t>2.Sistem obračunava dodatnu cijenu za oštećenje</w:t>
+            </w:r>
+          </w:p>
+        </w:tc>
+        <w:tc>
+          <w:tcPr>
+            <w:tcW w:w="3192" w:type="dxa"/>
+          </w:tcPr>
+          <w:p>
+            <w:pPr>
+              <w:rPr>
+                <w:sz w:val="24"/>
+                <w:szCs w:val="24"/>
+                <w:lang w:val="bs-Latn-BA"/>
+              </w:rPr>
+            </w:pPr>
+          </w:p>
+        </w:tc>
+      </w:tr>
+      <w:tr>
+        <w:tc>
+          <w:tcPr>
+            <w:tcW w:w="3192" w:type="dxa"/>
+          </w:tcPr>
+          <w:p>
+            <w:pPr>
+              <w:rPr>
+                <w:sz w:val="24"/>
+                <w:szCs w:val="24"/>
+                <w:lang w:val="bs-Latn-BA"/>
+              </w:rPr>
+            </w:pPr>
+          </w:p>
+        </w:tc>
+        <w:tc>
+          <w:tcPr>
+            <w:tcW w:w="3192" w:type="dxa"/>
+          </w:tcPr>
+          <w:p>
+            <w:pPr>
+              <w:rPr>
+                <w:sz w:val="24"/>
+                <w:szCs w:val="24"/>
+                <w:lang w:val="bs-Latn-BA"/>
+              </w:rPr>
+            </w:pPr>
+          </w:p>
+        </w:tc>
+        <w:tc>
+          <w:tcPr>
+            <w:tcW w:w="3192" w:type="dxa"/>
+          </w:tcPr>
+          <w:p>
+            <w:pPr>
+              <w:rPr>
+                <w:sz w:val="24"/>
+                <w:szCs w:val="24"/>
+                <w:lang w:val="bs-Latn-BA"/>
+              </w:rPr>
+            </w:pPr>
+            <w:r>
+              <w:rPr>
+                <w:sz w:val="24"/>
+                <w:szCs w:val="24"/>
+                <w:lang w:val="bs-Latn-BA"/>
+              </w:rPr>
+              <w:t>3.</w:t>
+            </w:r>
+            <w:r>
+              <w:rPr>
+                <w:sz w:val="24"/>
+                <w:szCs w:val="24"/>
+                <w:lang w:val="bs-Latn-BA"/>
+              </w:rPr>
+              <w:t>Uposlenik odobrava izmjene u cijeni</w:t>
+            </w:r>
+          </w:p>
+        </w:tc>
+      </w:tr>
+      <w:tr>
+        <w:tc>
+          <w:tcPr>
+            <w:tcW w:w="3192" w:type="dxa"/>
+          </w:tcPr>
+          <w:p>
+            <w:pPr>
+              <w:rPr>
+                <w:sz w:val="24"/>
+                <w:szCs w:val="24"/>
+                <w:lang w:val="bs-Latn-BA"/>
+              </w:rPr>
+            </w:pPr>
+          </w:p>
+        </w:tc>
+        <w:tc>
+          <w:tcPr>
+            <w:tcW w:w="3192" w:type="dxa"/>
+          </w:tcPr>
+          <w:p>
+            <w:pPr>
+              <w:rPr>
+                <w:sz w:val="24"/>
+                <w:szCs w:val="24"/>
+                <w:lang w:val="bs-Latn-BA"/>
+              </w:rPr>
+            </w:pPr>
+          </w:p>
+        </w:tc>
+        <w:tc>
+          <w:tcPr>
+            <w:tcW w:w="3192" w:type="dxa"/>
+          </w:tcPr>
+          <w:p>
+            <w:pPr>
+              <w:rPr>
+                <w:sz w:val="24"/>
+                <w:szCs w:val="24"/>
+                <w:lang w:val="bs-Latn-BA"/>
+              </w:rPr>
+            </w:pPr>
+            <w:r>
+              <w:rPr>
+                <w:sz w:val="24"/>
+                <w:szCs w:val="24"/>
+                <w:lang w:val="bs-Latn-BA"/>
+              </w:rPr>
+              <w:t>4. Povratak na korak 10 standardnog toka događaja</w:t>
+            </w:r>
+          </w:p>
+        </w:tc>
+      </w:tr>
+    </w:tbl>
+    <w:p>
+      <w:pPr>
+        <w:ind w:firstLine="720"/>
+        <w:rPr>
+          <w:b/>
           <w:sz w:val="24"/>
           <w:szCs w:val="24"/>
           <w:lang w:val="bs-Latn-BA"/>
@@ -2619,7 +4697,7 @@
 </file>
 
 <file path=word/numbering.xml><?xml version="1.0" encoding="utf-8"?>
-<w:numbering xmlns:wpc="http://schemas.microsoft.com/office/word/2010/wordprocessingCanvas" xmlns:mc="http://schemas.openxmlformats.org/markup-compatibility/2006" xmlns:o="urn:schemas-microsoft-com:office:office" xmlns:r="http://schemas.openxmlformats.org/officeDocument/2006/relationships" xmlns:m="http://schemas.openxmlformats.org/officeDocument/2006/math" xmlns:v="urn:schemas-microsoft-com:vml" xmlns:wp14="http://schemas.microsoft.com/office/word/2010/wordprocessingDrawing" xmlns:wp="http://schemas.openxmlformats.org/drawingml/2006/wordprocessingDrawing" xmlns:w10="urn:schemas-microsoft-com:office:word" xmlns:w="http://schemas.openxmlformats.org/wordprocessingml/2006/main" xmlns:w14="http://schemas.microsoft.com/office/word/2010/wordml" xmlns:w15="http://schemas.microsoft.com/office/word/2012/wordml" xmlns:wpg="http://schemas.microsoft.com/office/word/2010/wordprocessingGroup" xmlns:wpi="http://schemas.microsoft.com/office/word/2010/wordprocessingInk" xmlns:wne="http://schemas.microsoft.com/office/word/2006/wordml" xmlns:wps="http://schemas.microsoft.com/office/word/2010/wordprocessingShape" mc:Ignorable="w14 w15 wp14">
+<w:numbering xmlns:ve="http://schemas.openxmlformats.org/markup-compatibility/2006" xmlns:o="urn:schemas-microsoft-com:office:office" xmlns:r="http://schemas.openxmlformats.org/officeDocument/2006/relationships" xmlns:m="http://schemas.openxmlformats.org/officeDocument/2006/math" xmlns:v="urn:schemas-microsoft-com:vml" xmlns:wp="http://schemas.openxmlformats.org/drawingml/2006/wordprocessingDrawing" xmlns:w10="urn:schemas-microsoft-com:office:word" xmlns:w="http://schemas.openxmlformats.org/wordprocessingml/2006/main" xmlns:wne="http://schemas.microsoft.com/office/word/2006/wordml">
   <w:abstractNum w:abstractNumId="0">
     <w:nsid w:val="08346A82"/>
     <w:multiLevelType w:val="hybridMultilevel"/>
@@ -3555,7 +5633,7 @@
 </file>
 
 <file path=word/styles.xml><?xml version="1.0" encoding="utf-8"?>
-<w:styles xmlns:mc="http://schemas.openxmlformats.org/markup-compatibility/2006" xmlns:r="http://schemas.openxmlformats.org/officeDocument/2006/relationships" xmlns:w="http://schemas.openxmlformats.org/wordprocessingml/2006/main" xmlns:w14="http://schemas.microsoft.com/office/word/2010/wordml" xmlns:w15="http://schemas.microsoft.com/office/word/2012/wordml" mc:Ignorable="w14 w15">
+<w:styles xmlns:r="http://schemas.openxmlformats.org/officeDocument/2006/relationships" xmlns:w="http://schemas.openxmlformats.org/wordprocessingml/2006/main">
   <w:docDefaults>
     <w:rPrDefault>
       <w:rPr>
@@ -3571,378 +5649,144 @@
       </w:pPr>
     </w:pPrDefault>
   </w:docDefaults>
-  <w:latentStyles w:defLockedState="0" w:defUIPriority="99" w:defSemiHidden="0" w:defUnhideWhenUsed="0" w:defQFormat="0" w:count="371">
-    <w:lsdException w:name="Normal" w:uiPriority="0" w:qFormat="1"/>
-    <w:lsdException w:name="heading 1" w:uiPriority="9" w:qFormat="1"/>
-    <w:lsdException w:name="heading 2" w:semiHidden="1" w:uiPriority="9" w:unhideWhenUsed="1" w:qFormat="1"/>
-    <w:lsdException w:name="heading 3" w:semiHidden="1" w:uiPriority="9" w:unhideWhenUsed="1" w:qFormat="1"/>
-    <w:lsdException w:name="heading 4" w:semiHidden="1" w:uiPriority="9" w:unhideWhenUsed="1" w:qFormat="1"/>
-    <w:lsdException w:name="heading 5" w:semiHidden="1" w:uiPriority="9" w:unhideWhenUsed="1" w:qFormat="1"/>
-    <w:lsdException w:name="heading 6" w:semiHidden="1" w:uiPriority="9" w:unhideWhenUsed="1" w:qFormat="1"/>
-    <w:lsdException w:name="heading 7" w:semiHidden="1" w:uiPriority="9" w:unhideWhenUsed="1" w:qFormat="1"/>
-    <w:lsdException w:name="heading 8" w:semiHidden="1" w:uiPriority="9" w:unhideWhenUsed="1" w:qFormat="1"/>
-    <w:lsdException w:name="heading 9" w:semiHidden="1" w:uiPriority="9" w:unhideWhenUsed="1" w:qFormat="1"/>
-    <w:lsdException w:name="index 1" w:semiHidden="1" w:unhideWhenUsed="1"/>
-    <w:lsdException w:name="index 2" w:semiHidden="1" w:unhideWhenUsed="1"/>
-    <w:lsdException w:name="index 3" w:semiHidden="1" w:unhideWhenUsed="1"/>
-    <w:lsdException w:name="index 4" w:semiHidden="1" w:unhideWhenUsed="1"/>
-    <w:lsdException w:name="index 5" w:semiHidden="1" w:unhideWhenUsed="1"/>
-    <w:lsdException w:name="index 6" w:semiHidden="1" w:unhideWhenUsed="1"/>
-    <w:lsdException w:name="index 7" w:semiHidden="1" w:unhideWhenUsed="1"/>
-    <w:lsdException w:name="index 8" w:semiHidden="1" w:unhideWhenUsed="1"/>
-    <w:lsdException w:name="index 9" w:semiHidden="1" w:unhideWhenUsed="1"/>
-    <w:lsdException w:name="toc 1" w:semiHidden="1" w:uiPriority="39" w:unhideWhenUsed="1"/>
-    <w:lsdException w:name="toc 2" w:semiHidden="1" w:uiPriority="39" w:unhideWhenUsed="1"/>
-    <w:lsdException w:name="toc 3" w:semiHidden="1" w:uiPriority="39" w:unhideWhenUsed="1"/>
-    <w:lsdException w:name="toc 4" w:semiHidden="1" w:uiPriority="39" w:unhideWhenUsed="1"/>
-    <w:lsdException w:name="toc 5" w:semiHidden="1" w:uiPriority="39" w:unhideWhenUsed="1"/>
-    <w:lsdException w:name="toc 6" w:semiHidden="1" w:uiPriority="39" w:unhideWhenUsed="1"/>
-    <w:lsdException w:name="toc 7" w:semiHidden="1" w:uiPriority="39" w:unhideWhenUsed="1"/>
-    <w:lsdException w:name="toc 8" w:semiHidden="1" w:uiPriority="39" w:unhideWhenUsed="1"/>
-    <w:lsdException w:name="toc 9" w:semiHidden="1" w:uiPriority="39" w:unhideWhenUsed="1"/>
-    <w:lsdException w:name="Normal Indent" w:semiHidden="1" w:unhideWhenUsed="1"/>
-    <w:lsdException w:name="footnote text" w:semiHidden="1" w:unhideWhenUsed="1"/>
-    <w:lsdException w:name="annotation text" w:semiHidden="1" w:unhideWhenUsed="1"/>
-    <w:lsdException w:name="header" w:semiHidden="1" w:unhideWhenUsed="1"/>
-    <w:lsdException w:name="footer" w:semiHidden="1" w:unhideWhenUsed="1"/>
-    <w:lsdException w:name="index heading" w:semiHidden="1" w:unhideWhenUsed="1"/>
-    <w:lsdException w:name="caption" w:semiHidden="1" w:uiPriority="35" w:unhideWhenUsed="1" w:qFormat="1"/>
-    <w:lsdException w:name="table of figures" w:semiHidden="1" w:unhideWhenUsed="1"/>
-    <w:lsdException w:name="envelope address" w:semiHidden="1" w:unhideWhenUsed="1"/>
-    <w:lsdException w:name="envelope return" w:semiHidden="1" w:unhideWhenUsed="1"/>
-    <w:lsdException w:name="footnote reference" w:semiHidden="1" w:unhideWhenUsed="1"/>
-    <w:lsdException w:name="annotation reference" w:semiHidden="1" w:unhideWhenUsed="1"/>
-    <w:lsdException w:name="line number" w:semiHidden="1" w:unhideWhenUsed="1"/>
-    <w:lsdException w:name="page number" w:semiHidden="1" w:unhideWhenUsed="1"/>
-    <w:lsdException w:name="endnote reference" w:semiHidden="1" w:unhideWhenUsed="1"/>
-    <w:lsdException w:name="endnote text" w:semiHidden="1" w:unhideWhenUsed="1"/>
-    <w:lsdException w:name="table of authorities" w:semiHidden="1" w:unhideWhenUsed="1"/>
-    <w:lsdException w:name="macro" w:semiHidden="1" w:unhideWhenUsed="1"/>
-    <w:lsdException w:name="toa heading" w:semiHidden="1" w:unhideWhenUsed="1"/>
-    <w:lsdException w:name="List" w:semiHidden="1" w:unhideWhenUsed="1"/>
-    <w:lsdException w:name="List Bullet" w:semiHidden="1" w:unhideWhenUsed="1"/>
-    <w:lsdException w:name="List Number" w:semiHidden="1" w:unhideWhenUsed="1"/>
-    <w:lsdException w:name="List 2" w:semiHidden="1" w:unhideWhenUsed="1"/>
-    <w:lsdException w:name="List 3" w:semiHidden="1" w:unhideWhenUsed="1"/>
-    <w:lsdException w:name="List 4" w:semiHidden="1" w:unhideWhenUsed="1"/>
-    <w:lsdException w:name="List 5" w:semiHidden="1" w:unhideWhenUsed="1"/>
-    <w:lsdException w:name="List Bullet 2" w:semiHidden="1" w:unhideWhenUsed="1"/>
-    <w:lsdException w:name="List Bullet 3" w:semiHidden="1" w:unhideWhenUsed="1"/>
-    <w:lsdException w:name="List Bullet 4" w:semiHidden="1" w:unhideWhenUsed="1"/>
-    <w:lsdException w:name="List Bullet 5" w:semiHidden="1" w:unhideWhenUsed="1"/>
-    <w:lsdException w:name="List Number 2" w:semiHidden="1" w:unhideWhenUsed="1"/>
-    <w:lsdException w:name="List Number 3" w:semiHidden="1" w:unhideWhenUsed="1"/>
-    <w:lsdException w:name="List Number 4" w:semiHidden="1" w:unhideWhenUsed="1"/>
-    <w:lsdException w:name="List Number 5" w:semiHidden="1" w:unhideWhenUsed="1"/>
-    <w:lsdException w:name="Title" w:uiPriority="10" w:qFormat="1"/>
-    <w:lsdException w:name="Closing" w:semiHidden="1" w:unhideWhenUsed="1"/>
-    <w:lsdException w:name="Signature" w:semiHidden="1" w:unhideWhenUsed="1"/>
-    <w:lsdException w:name="Default Paragraph Font" w:semiHidden="1" w:uiPriority="1" w:unhideWhenUsed="1"/>
-    <w:lsdException w:name="Body Text" w:semiHidden="1" w:unhideWhenUsed="1"/>
-    <w:lsdException w:name="Body Text Indent" w:semiHidden="1" w:unhideWhenUsed="1"/>
-    <w:lsdException w:name="List Continue" w:semiHidden="1" w:unhideWhenUsed="1"/>
-    <w:lsdException w:name="List Continue 2" w:semiHidden="1" w:unhideWhenUsed="1"/>
-    <w:lsdException w:name="List Continue 3" w:semiHidden="1" w:unhideWhenUsed="1"/>
-    <w:lsdException w:name="List Continue 4" w:semiHidden="1" w:unhideWhenUsed="1"/>
-    <w:lsdException w:name="List Continue 5" w:semiHidden="1" w:unhideWhenUsed="1"/>
-    <w:lsdException w:name="Message Header" w:semiHidden="1" w:unhideWhenUsed="1"/>
-    <w:lsdException w:name="Subtitle" w:uiPriority="11" w:qFormat="1"/>
-    <w:lsdException w:name="Salutation" w:semiHidden="1" w:unhideWhenUsed="1"/>
-    <w:lsdException w:name="Date" w:semiHidden="1" w:unhideWhenUsed="1"/>
-    <w:lsdException w:name="Body Text First Indent" w:semiHidden="1" w:unhideWhenUsed="1"/>
-    <w:lsdException w:name="Body Text First Indent 2" w:semiHidden="1" w:unhideWhenUsed="1"/>
-    <w:lsdException w:name="Note Heading" w:semiHidden="1" w:unhideWhenUsed="1"/>
-    <w:lsdException w:name="Body Text 2" w:semiHidden="1" w:unhideWhenUsed="1"/>
-    <w:lsdException w:name="Body Text 3" w:semiHidden="1" w:unhideWhenUsed="1"/>
-    <w:lsdException w:name="Body Text Indent 2" w:semiHidden="1" w:unhideWhenUsed="1"/>
-    <w:lsdException w:name="Body Text Indent 3" w:semiHidden="1" w:unhideWhenUsed="1"/>
-    <w:lsdException w:name="Block Text" w:semiHidden="1" w:unhideWhenUsed="1"/>
-    <w:lsdException w:name="Hyperlink" w:semiHidden="1" w:unhideWhenUsed="1"/>
-    <w:lsdException w:name="FollowedHyperlink" w:semiHidden="1" w:unhideWhenUsed="1"/>
-    <w:lsdException w:name="Strong" w:uiPriority="22" w:qFormat="1"/>
-    <w:lsdException w:name="Emphasis" w:uiPriority="20" w:qFormat="1"/>
-    <w:lsdException w:name="Document Map" w:semiHidden="1" w:unhideWhenUsed="1"/>
-    <w:lsdException w:name="Plain Text" w:semiHidden="1" w:unhideWhenUsed="1"/>
-    <w:lsdException w:name="E-mail Signature" w:semiHidden="1" w:unhideWhenUsed="1"/>
-    <w:lsdException w:name="HTML Top of Form" w:semiHidden="1" w:unhideWhenUsed="1"/>
-    <w:lsdException w:name="HTML Bottom of Form" w:semiHidden="1" w:unhideWhenUsed="1"/>
-    <w:lsdException w:name="Normal (Web)" w:semiHidden="1" w:unhideWhenUsed="1"/>
-    <w:lsdException w:name="HTML Acronym" w:semiHidden="1" w:unhideWhenUsed="1"/>
-    <w:lsdException w:name="HTML Address" w:semiHidden="1" w:unhideWhenUsed="1"/>
-    <w:lsdException w:name="HTML Cite" w:semiHidden="1" w:unhideWhenUsed="1"/>
-    <w:lsdException w:name="HTML Code" w:semiHidden="1" w:unhideWhenUsed="1"/>
-    <w:lsdException w:name="HTML Definition" w:semiHidden="1" w:unhideWhenUsed="1"/>
-    <w:lsdException w:name="HTML Keyboard" w:semiHidden="1" w:unhideWhenUsed="1"/>
-    <w:lsdException w:name="HTML Preformatted" w:semiHidden="1" w:unhideWhenUsed="1"/>
-    <w:lsdException w:name="HTML Sample" w:semiHidden="1" w:unhideWhenUsed="1"/>
-    <w:lsdException w:name="HTML Typewriter" w:semiHidden="1" w:unhideWhenUsed="1"/>
-    <w:lsdException w:name="HTML Variable" w:semiHidden="1" w:unhideWhenUsed="1"/>
-    <w:lsdException w:name="Normal Table" w:semiHidden="1" w:unhideWhenUsed="1"/>
-    <w:lsdException w:name="annotation subject" w:semiHidden="1" w:unhideWhenUsed="1"/>
-    <w:lsdException w:name="No List" w:semiHidden="1" w:unhideWhenUsed="1"/>
-    <w:lsdException w:name="Outline List 1" w:semiHidden="1" w:unhideWhenUsed="1"/>
-    <w:lsdException w:name="Outline List 2" w:semiHidden="1" w:unhideWhenUsed="1"/>
-    <w:lsdException w:name="Outline List 3" w:semiHidden="1" w:unhideWhenUsed="1"/>
-    <w:lsdException w:name="Table Simple 1" w:semiHidden="1" w:unhideWhenUsed="1"/>
-    <w:lsdException w:name="Table Simple 2" w:semiHidden="1" w:unhideWhenUsed="1"/>
-    <w:lsdException w:name="Table Simple 3" w:semiHidden="1" w:unhideWhenUsed="1"/>
-    <w:lsdException w:name="Table Classic 1" w:semiHidden="1" w:unhideWhenUsed="1"/>
-    <w:lsdException w:name="Table Classic 2" w:semiHidden="1" w:unhideWhenUsed="1"/>
-    <w:lsdException w:name="Table Classic 3" w:semiHidden="1" w:unhideWhenUsed="1"/>
-    <w:lsdException w:name="Table Classic 4" w:semiHidden="1" w:unhideWhenUsed="1"/>
-    <w:lsdException w:name="Table Colorful 1" w:semiHidden="1" w:unhideWhenUsed="1"/>
-    <w:lsdException w:name="Table Colorful 2" w:semiHidden="1" w:unhideWhenUsed="1"/>
-    <w:lsdException w:name="Table Colorful 3" w:semiHidden="1" w:unhideWhenUsed="1"/>
-    <w:lsdException w:name="Table Columns 1" w:semiHidden="1" w:unhideWhenUsed="1"/>
-    <w:lsdException w:name="Table Columns 2" w:semiHidden="1" w:unhideWhenUsed="1"/>
-    <w:lsdException w:name="Table Columns 3" w:semiHidden="1" w:unhideWhenUsed="1"/>
-    <w:lsdException w:name="Table Columns 4" w:semiHidden="1" w:unhideWhenUsed="1"/>
-    <w:lsdException w:name="Table Columns 5" w:semiHidden="1" w:unhideWhenUsed="1"/>
-    <w:lsdException w:name="Table Grid 1" w:semiHidden="1" w:unhideWhenUsed="1"/>
-    <w:lsdException w:name="Table Grid 2" w:semiHidden="1" w:unhideWhenUsed="1"/>
-    <w:lsdException w:name="Table Grid 3" w:semiHidden="1" w:unhideWhenUsed="1"/>
-    <w:lsdException w:name="Table Grid 4" w:semiHidden="1" w:unhideWhenUsed="1"/>
-    <w:lsdException w:name="Table Grid 5" w:semiHidden="1" w:unhideWhenUsed="1"/>
-    <w:lsdException w:name="Table Grid 6" w:semiHidden="1" w:unhideWhenUsed="1"/>
-    <w:lsdException w:name="Table Grid 7" w:semiHidden="1" w:unhideWhenUsed="1"/>
-    <w:lsdException w:name="Table Grid 8" w:semiHidden="1" w:unhideWhenUsed="1"/>
-    <w:lsdException w:name="Table List 1" w:semiHidden="1" w:unhideWhenUsed="1"/>
-    <w:lsdException w:name="Table List 2" w:semiHidden="1" w:unhideWhenUsed="1"/>
-    <w:lsdException w:name="Table List 3" w:semiHidden="1" w:unhideWhenUsed="1"/>
-    <w:lsdException w:name="Table List 4" w:semiHidden="1" w:unhideWhenUsed="1"/>
-    <w:lsdException w:name="Table List 5" w:semiHidden="1" w:unhideWhenUsed="1"/>
-    <w:lsdException w:name="Table List 6" w:semiHidden="1" w:unhideWhenUsed="1"/>
-    <w:lsdException w:name="Table List 7" w:semiHidden="1" w:unhideWhenUsed="1"/>
-    <w:lsdException w:name="Table List 8" w:semiHidden="1" w:unhideWhenUsed="1"/>
-    <w:lsdException w:name="Table 3D effects 1" w:semiHidden="1" w:unhideWhenUsed="1"/>
-    <w:lsdException w:name="Table 3D effects 2" w:semiHidden="1" w:unhideWhenUsed="1"/>
-    <w:lsdException w:name="Table 3D effects 3" w:semiHidden="1" w:unhideWhenUsed="1"/>
-    <w:lsdException w:name="Table Contemporary" w:semiHidden="1" w:unhideWhenUsed="1"/>
-    <w:lsdException w:name="Table Elegant" w:semiHidden="1" w:unhideWhenUsed="1"/>
-    <w:lsdException w:name="Table Professional" w:semiHidden="1" w:unhideWhenUsed="1"/>
-    <w:lsdException w:name="Table Subtle 1" w:semiHidden="1" w:unhideWhenUsed="1"/>
-    <w:lsdException w:name="Table Subtle 2" w:semiHidden="1" w:unhideWhenUsed="1"/>
-    <w:lsdException w:name="Table Web 1" w:semiHidden="1" w:unhideWhenUsed="1"/>
-    <w:lsdException w:name="Table Web 2" w:semiHidden="1" w:unhideWhenUsed="1"/>
-    <w:lsdException w:name="Table Web 3" w:semiHidden="1" w:unhideWhenUsed="1"/>
-    <w:lsdException w:name="Balloon Text" w:semiHidden="1" w:unhideWhenUsed="1"/>
-    <w:lsdException w:name="Table Grid" w:uiPriority="39"/>
-    <w:lsdException w:name="Table Theme" w:semiHidden="1" w:unhideWhenUsed="1"/>
-    <w:lsdException w:name="Placeholder Text" w:semiHidden="1"/>
-    <w:lsdException w:name="No Spacing" w:uiPriority="1" w:qFormat="1"/>
-    <w:lsdException w:name="Light Shading" w:uiPriority="60"/>
-    <w:lsdException w:name="Light List" w:uiPriority="61"/>
-    <w:lsdException w:name="Light Grid" w:uiPriority="62"/>
-    <w:lsdException w:name="Medium Shading 1" w:uiPriority="63"/>
-    <w:lsdException w:name="Medium Shading 2" w:uiPriority="64"/>
-    <w:lsdException w:name="Medium List 1" w:uiPriority="65"/>
-    <w:lsdException w:name="Medium List 2" w:uiPriority="66"/>
-    <w:lsdException w:name="Medium Grid 1" w:uiPriority="67"/>
-    <w:lsdException w:name="Medium Grid 2" w:uiPriority="68"/>
-    <w:lsdException w:name="Medium Grid 3" w:uiPriority="69"/>
-    <w:lsdException w:name="Dark List" w:uiPriority="70"/>
-    <w:lsdException w:name="Colorful Shading" w:uiPriority="71"/>
-    <w:lsdException w:name="Colorful List" w:uiPriority="72"/>
-    <w:lsdException w:name="Colorful Grid" w:uiPriority="73"/>
-    <w:lsdException w:name="Light Shading Accent 1" w:uiPriority="60"/>
-    <w:lsdException w:name="Light List Accent 1" w:uiPriority="61"/>
-    <w:lsdException w:name="Light Grid Accent 1" w:uiPriority="62"/>
-    <w:lsdException w:name="Medium Shading 1 Accent 1" w:uiPriority="63"/>
-    <w:lsdException w:name="Medium Shading 2 Accent 1" w:uiPriority="64"/>
-    <w:lsdException w:name="Medium List 1 Accent 1" w:uiPriority="65"/>
-    <w:lsdException w:name="Revision" w:semiHidden="1"/>
-    <w:lsdException w:name="List Paragraph" w:uiPriority="34" w:qFormat="1"/>
-    <w:lsdException w:name="Quote" w:uiPriority="29" w:qFormat="1"/>
-    <w:lsdException w:name="Intense Quote" w:uiPriority="30" w:qFormat="1"/>
-    <w:lsdException w:name="Medium List 2 Accent 1" w:uiPriority="66"/>
-    <w:lsdException w:name="Medium Grid 1 Accent 1" w:uiPriority="67"/>
-    <w:lsdException w:name="Medium Grid 2 Accent 1" w:uiPriority="68"/>
-    <w:lsdException w:name="Medium Grid 3 Accent 1" w:uiPriority="69"/>
-    <w:lsdException w:name="Dark List Accent 1" w:uiPriority="70"/>
-    <w:lsdException w:name="Colorful Shading Accent 1" w:uiPriority="71"/>
-    <w:lsdException w:name="Colorful List Accent 1" w:uiPriority="72"/>
-    <w:lsdException w:name="Colorful Grid Accent 1" w:uiPriority="73"/>
-    <w:lsdException w:name="Light Shading Accent 2" w:uiPriority="60"/>
-    <w:lsdException w:name="Light List Accent 2" w:uiPriority="61"/>
-    <w:lsdException w:name="Light Grid Accent 2" w:uiPriority="62"/>
-    <w:lsdException w:name="Medium Shading 1 Accent 2" w:uiPriority="63"/>
-    <w:lsdException w:name="Medium Shading 2 Accent 2" w:uiPriority="64"/>
-    <w:lsdException w:name="Medium List 1 Accent 2" w:uiPriority="65"/>
-    <w:lsdException w:name="Medium List 2 Accent 2" w:uiPriority="66"/>
-    <w:lsdException w:name="Medium Grid 1 Accent 2" w:uiPriority="67"/>
-    <w:lsdException w:name="Medium Grid 2 Accent 2" w:uiPriority="68"/>
-    <w:lsdException w:name="Medium Grid 3 Accent 2" w:uiPriority="69"/>
-    <w:lsdException w:name="Dark List Accent 2" w:uiPriority="70"/>
-    <w:lsdException w:name="Colorful Shading Accent 2" w:uiPriority="71"/>
-    <w:lsdException w:name="Colorful List Accent 2" w:uiPriority="72"/>
-    <w:lsdException w:name="Colorful Grid Accent 2" w:uiPriority="73"/>
-    <w:lsdException w:name="Light Shading Accent 3" w:uiPriority="60"/>
-    <w:lsdException w:name="Light List Accent 3" w:uiPriority="61"/>
-    <w:lsdException w:name="Light Grid Accent 3" w:uiPriority="62"/>
-    <w:lsdException w:name="Medium Shading 1 Accent 3" w:uiPriority="63"/>
-    <w:lsdException w:name="Medium Shading 2 Accent 3" w:uiPriority="64"/>
-    <w:lsdException w:name="Medium List 1 Accent 3" w:uiPriority="65"/>
-    <w:lsdException w:name="Medium List 2 Accent 3" w:uiPriority="66"/>
-    <w:lsdException w:name="Medium Grid 1 Accent 3" w:uiPriority="67"/>
-    <w:lsdException w:name="Medium Grid 2 Accent 3" w:uiPriority="68"/>
-    <w:lsdException w:name="Medium Grid 3 Accent 3" w:uiPriority="69"/>
-    <w:lsdException w:name="Dark List Accent 3" w:uiPriority="70"/>
-    <w:lsdException w:name="Colorful Shading Accent 3" w:uiPriority="71"/>
-    <w:lsdException w:name="Colorful List Accent 3" w:uiPriority="72"/>
-    <w:lsdException w:name="Colorful Grid Accent 3" w:uiPriority="73"/>
-    <w:lsdException w:name="Light Shading Accent 4" w:uiPriority="60"/>
-    <w:lsdException w:name="Light List Accent 4" w:uiPriority="61"/>
-    <w:lsdException w:name="Light Grid Accent 4" w:uiPriority="62"/>
-    <w:lsdException w:name="Medium Shading 1 Accent 4" w:uiPriority="63"/>
-    <w:lsdException w:name="Medium Shading 2 Accent 4" w:uiPriority="64"/>
-    <w:lsdException w:name="Medium List 1 Accent 4" w:uiPriority="65"/>
-    <w:lsdException w:name="Medium List 2 Accent 4" w:uiPriority="66"/>
-    <w:lsdException w:name="Medium Grid 1 Accent 4" w:uiPriority="67"/>
-    <w:lsdException w:name="Medium Grid 2 Accent 4" w:uiPriority="68"/>
-    <w:lsdException w:name="Medium Grid 3 Accent 4" w:uiPriority="69"/>
-    <w:lsdException w:name="Dark List Accent 4" w:uiPriority="70"/>
-    <w:lsdException w:name="Colorful Shading Accent 4" w:uiPriority="71"/>
-    <w:lsdException w:name="Colorful List Accent 4" w:uiPriority="72"/>
-    <w:lsdException w:name="Colorful Grid Accent 4" w:uiPriority="73"/>
-    <w:lsdException w:name="Light Shading Accent 5" w:uiPriority="60"/>
-    <w:lsdException w:name="Light List Accent 5" w:uiPriority="61"/>
-    <w:lsdException w:name="Light Grid Accent 5" w:uiPriority="62"/>
-    <w:lsdException w:name="Medium Shading 1 Accent 5" w:uiPriority="63"/>
-    <w:lsdException w:name="Medium Shading 2 Accent 5" w:uiPriority="64"/>
-    <w:lsdException w:name="Medium List 1 Accent 5" w:uiPriority="65"/>
-    <w:lsdException w:name="Medium List 2 Accent 5" w:uiPriority="66"/>
-    <w:lsdException w:name="Medium Grid 1 Accent 5" w:uiPriority="67"/>
-    <w:lsdException w:name="Medium Grid 2 Accent 5" w:uiPriority="68"/>
-    <w:lsdException w:name="Medium Grid 3 Accent 5" w:uiPriority="69"/>
-    <w:lsdException w:name="Dark List Accent 5" w:uiPriority="70"/>
-    <w:lsdException w:name="Colorful Shading Accent 5" w:uiPriority="71"/>
-    <w:lsdException w:name="Colorful List Accent 5" w:uiPriority="72"/>
-    <w:lsdException w:name="Colorful Grid Accent 5" w:uiPriority="73"/>
-    <w:lsdException w:name="Light Shading Accent 6" w:uiPriority="60"/>
-    <w:lsdException w:name="Light List Accent 6" w:uiPriority="61"/>
-    <w:lsdException w:name="Light Grid Accent 6" w:uiPriority="62"/>
-    <w:lsdException w:name="Medium Shading 1 Accent 6" w:uiPriority="63"/>
-    <w:lsdException w:name="Medium Shading 2 Accent 6" w:uiPriority="64"/>
-    <w:lsdException w:name="Medium List 1 Accent 6" w:uiPriority="65"/>
-    <w:lsdException w:name="Medium List 2 Accent 6" w:uiPriority="66"/>
-    <w:lsdException w:name="Medium Grid 1 Accent 6" w:uiPriority="67"/>
-    <w:lsdException w:name="Medium Grid 2 Accent 6" w:uiPriority="68"/>
-    <w:lsdException w:name="Medium Grid 3 Accent 6" w:uiPriority="69"/>
-    <w:lsdException w:name="Dark List Accent 6" w:uiPriority="70"/>
-    <w:lsdException w:name="Colorful Shading Accent 6" w:uiPriority="71"/>
-    <w:lsdException w:name="Colorful List Accent 6" w:uiPriority="72"/>
-    <w:lsdException w:name="Colorful Grid Accent 6" w:uiPriority="73"/>
-    <w:lsdException w:name="Subtle Emphasis" w:uiPriority="19" w:qFormat="1"/>
-    <w:lsdException w:name="Intense Emphasis" w:uiPriority="21" w:qFormat="1"/>
-    <w:lsdException w:name="Subtle Reference" w:uiPriority="31" w:qFormat="1"/>
-    <w:lsdException w:name="Intense Reference" w:uiPriority="32" w:qFormat="1"/>
-    <w:lsdException w:name="Book Title" w:uiPriority="33" w:qFormat="1"/>
-    <w:lsdException w:name="Bibliography" w:semiHidden="1" w:uiPriority="37" w:unhideWhenUsed="1"/>
-    <w:lsdException w:name="TOC Heading" w:semiHidden="1" w:uiPriority="39" w:unhideWhenUsed="1" w:qFormat="1"/>
-    <w:lsdException w:name="Plain Table 1" w:uiPriority="41"/>
-    <w:lsdException w:name="Plain Table 2" w:uiPriority="42"/>
-    <w:lsdException w:name="Plain Table 3" w:uiPriority="43"/>
-    <w:lsdException w:name="Plain Table 4" w:uiPriority="44"/>
-    <w:lsdException w:name="Plain Table 5" w:uiPriority="45"/>
-    <w:lsdException w:name="Grid Table Light" w:uiPriority="40"/>
-    <w:lsdException w:name="Grid Table 1 Light" w:uiPriority="46"/>
-    <w:lsdException w:name="Grid Table 2" w:uiPriority="47"/>
-    <w:lsdException w:name="Grid Table 3" w:uiPriority="48"/>
-    <w:lsdException w:name="Grid Table 4" w:uiPriority="49"/>
-    <w:lsdException w:name="Grid Table 5 Dark" w:uiPriority="50"/>
-    <w:lsdException w:name="Grid Table 6 Colorful" w:uiPriority="51"/>
-    <w:lsdException w:name="Grid Table 7 Colorful" w:uiPriority="52"/>
-    <w:lsdException w:name="Grid Table 1 Light Accent 1" w:uiPriority="46"/>
-    <w:lsdException w:name="Grid Table 2 Accent 1" w:uiPriority="47"/>
-    <w:lsdException w:name="Grid Table 3 Accent 1" w:uiPriority="48"/>
-    <w:lsdException w:name="Grid Table 4 Accent 1" w:uiPriority="49"/>
-    <w:lsdException w:name="Grid Table 5 Dark Accent 1" w:uiPriority="50"/>
-    <w:lsdException w:name="Grid Table 6 Colorful Accent 1" w:uiPriority="51"/>
-    <w:lsdException w:name="Grid Table 7 Colorful Accent 1" w:uiPriority="52"/>
-    <w:lsdException w:name="Grid Table 1 Light Accent 2" w:uiPriority="46"/>
-    <w:lsdException w:name="Grid Table 2 Accent 2" w:uiPriority="47"/>
-    <w:lsdException w:name="Grid Table 3 Accent 2" w:uiPriority="48"/>
-    <w:lsdException w:name="Grid Table 4 Accent 2" w:uiPriority="49"/>
-    <w:lsdException w:name="Grid Table 5 Dark Accent 2" w:uiPriority="50"/>
-    <w:lsdException w:name="Grid Table 6 Colorful Accent 2" w:uiPriority="51"/>
-    <w:lsdException w:name="Grid Table 7 Colorful Accent 2" w:uiPriority="52"/>
-    <w:lsdException w:name="Grid Table 1 Light Accent 3" w:uiPriority="46"/>
-    <w:lsdException w:name="Grid Table 2 Accent 3" w:uiPriority="47"/>
-    <w:lsdException w:name="Grid Table 3 Accent 3" w:uiPriority="48"/>
-    <w:lsdException w:name="Grid Table 4 Accent 3" w:uiPriority="49"/>
-    <w:lsdException w:name="Grid Table 5 Dark Accent 3" w:uiPriority="50"/>
-    <w:lsdException w:name="Grid Table 6 Colorful Accent 3" w:uiPriority="51"/>
-    <w:lsdException w:name="Grid Table 7 Colorful Accent 3" w:uiPriority="52"/>
-    <w:lsdException w:name="Grid Table 1 Light Accent 4" w:uiPriority="46"/>
-    <w:lsdException w:name="Grid Table 2 Accent 4" w:uiPriority="47"/>
-    <w:lsdException w:name="Grid Table 3 Accent 4" w:uiPriority="48"/>
-    <w:lsdException w:name="Grid Table 4 Accent 4" w:uiPriority="49"/>
-    <w:lsdException w:name="Grid Table 5 Dark Accent 4" w:uiPriority="50"/>
-    <w:lsdException w:name="Grid Table 6 Colorful Accent 4" w:uiPriority="51"/>
-    <w:lsdException w:name="Grid Table 7 Colorful Accent 4" w:uiPriority="52"/>
-    <w:lsdException w:name="Grid Table 1 Light Accent 5" w:uiPriority="46"/>
-    <w:lsdException w:name="Grid Table 2 Accent 5" w:uiPriority="47"/>
-    <w:lsdException w:name="Grid Table 3 Accent 5" w:uiPriority="48"/>
-    <w:lsdException w:name="Grid Table 4 Accent 5" w:uiPriority="49"/>
-    <w:lsdException w:name="Grid Table 5 Dark Accent 5" w:uiPriority="50"/>
-    <w:lsdException w:name="Grid Table 6 Colorful Accent 5" w:uiPriority="51"/>
-    <w:lsdException w:name="Grid Table 7 Colorful Accent 5" w:uiPriority="52"/>
-    <w:lsdException w:name="Grid Table 1 Light Accent 6" w:uiPriority="46"/>
-    <w:lsdException w:name="Grid Table 2 Accent 6" w:uiPriority="47"/>
-    <w:lsdException w:name="Grid Table 3 Accent 6" w:uiPriority="48"/>
-    <w:lsdException w:name="Grid Table 4 Accent 6" w:uiPriority="49"/>
-    <w:lsdException w:name="Grid Table 5 Dark Accent 6" w:uiPriority="50"/>
-    <w:lsdException w:name="Grid Table 6 Colorful Accent 6" w:uiPriority="51"/>
-    <w:lsdException w:name="Grid Table 7 Colorful Accent 6" w:uiPriority="52"/>
-    <w:lsdException w:name="List Table 1 Light" w:uiPriority="46"/>
-    <w:lsdException w:name="List Table 2" w:uiPriority="47"/>
-    <w:lsdException w:name="List Table 3" w:uiPriority="48"/>
-    <w:lsdException w:name="List Table 4" w:uiPriority="49"/>
-    <w:lsdException w:name="List Table 5 Dark" w:uiPriority="50"/>
-    <w:lsdException w:name="List Table 6 Colorful" w:uiPriority="51"/>
-    <w:lsdException w:name="List Table 7 Colorful" w:uiPriority="52"/>
-    <w:lsdException w:name="List Table 1 Light Accent 1" w:uiPriority="46"/>
-    <w:lsdException w:name="List Table 2 Accent 1" w:uiPriority="47"/>
-    <w:lsdException w:name="List Table 3 Accent 1" w:uiPriority="48"/>
-    <w:lsdException w:name="List Table 4 Accent 1" w:uiPriority="49"/>
-    <w:lsdException w:name="List Table 5 Dark Accent 1" w:uiPriority="50"/>
-    <w:lsdException w:name="List Table 6 Colorful Accent 1" w:uiPriority="51"/>
-    <w:lsdException w:name="List Table 7 Colorful Accent 1" w:uiPriority="52"/>
-    <w:lsdException w:name="List Table 1 Light Accent 2" w:uiPriority="46"/>
-    <w:lsdException w:name="List Table 2 Accent 2" w:uiPriority="47"/>
-    <w:lsdException w:name="List Table 3 Accent 2" w:uiPriority="48"/>
-    <w:lsdException w:name="List Table 4 Accent 2" w:uiPriority="49"/>
-    <w:lsdException w:name="List Table 5 Dark Accent 2" w:uiPriority="50"/>
-    <w:lsdException w:name="List Table 6 Colorful Accent 2" w:uiPriority="51"/>
-    <w:lsdException w:name="List Table 7 Colorful Accent 2" w:uiPriority="52"/>
-    <w:lsdException w:name="List Table 1 Light Accent 3" w:uiPriority="46"/>
-    <w:lsdException w:name="List Table 2 Accent 3" w:uiPriority="47"/>
-    <w:lsdException w:name="List Table 3 Accent 3" w:uiPriority="48"/>
-    <w:lsdException w:name="List Table 4 Accent 3" w:uiPriority="49"/>
-    <w:lsdException w:name="List Table 5 Dark Accent 3" w:uiPriority="50"/>
-    <w:lsdException w:name="List Table 6 Colorful Accent 3" w:uiPriority="51"/>
-    <w:lsdException w:name="List Table 7 Colorful Accent 3" w:uiPriority="52"/>
-    <w:lsdException w:name="List Table 1 Light Accent 4" w:uiPriority="46"/>
-    <w:lsdException w:name="List Table 2 Accent 4" w:uiPriority="47"/>
-    <w:lsdException w:name="List Table 3 Accent 4" w:uiPriority="48"/>
-    <w:lsdException w:name="List Table 4 Accent 4" w:uiPriority="49"/>
-    <w:lsdException w:name="List Table 5 Dark Accent 4" w:uiPriority="50"/>
-    <w:lsdException w:name="List Table 6 Colorful Accent 4" w:uiPriority="51"/>
-    <w:lsdException w:name="List Table 7 Colorful Accent 4" w:uiPriority="52"/>
-    <w:lsdException w:name="List Table 1 Light Accent 5" w:uiPriority="46"/>
-    <w:lsdException w:name="List Table 2 Accent 5" w:uiPriority="47"/>
-    <w:lsdException w:name="List Table 3 Accent 5" w:uiPriority="48"/>
-    <w:lsdException w:name="List Table 4 Accent 5" w:uiPriority="49"/>
-    <w:lsdException w:name="List Table 5 Dark Accent 5" w:uiPriority="50"/>
-    <w:lsdException w:name="List Table 6 Colorful Accent 5" w:uiPriority="51"/>
-    <w:lsdException w:name="List Table 7 Colorful Accent 5" w:uiPriority="52"/>
-    <w:lsdException w:name="List Table 1 Light Accent 6" w:uiPriority="46"/>
-    <w:lsdException w:name="List Table 2 Accent 6" w:uiPriority="47"/>
-    <w:lsdException w:name="List Table 3 Accent 6" w:uiPriority="48"/>
-    <w:lsdException w:name="List Table 4 Accent 6" w:uiPriority="49"/>
-    <w:lsdException w:name="List Table 5 Dark Accent 6" w:uiPriority="50"/>
-    <w:lsdException w:name="List Table 6 Colorful Accent 6" w:uiPriority="51"/>
-    <w:lsdException w:name="List Table 7 Colorful Accent 6" w:uiPriority="52"/>
+  <w:latentStyles w:defLockedState="0" w:defUIPriority="99" w:defSemiHidden="1" w:defUnhideWhenUsed="1" w:defQFormat="0" w:count="267">
+    <w:lsdException w:name="Normal" w:semiHidden="0" w:uiPriority="0" w:unhideWhenUsed="0" w:qFormat="1"/>
+    <w:lsdException w:name="heading 1" w:semiHidden="0" w:uiPriority="9" w:unhideWhenUsed="0" w:qFormat="1"/>
+    <w:lsdException w:name="heading 2" w:uiPriority="9" w:qFormat="1"/>
+    <w:lsdException w:name="heading 3" w:uiPriority="9" w:qFormat="1"/>
+    <w:lsdException w:name="heading 4" w:uiPriority="9" w:qFormat="1"/>
+    <w:lsdException w:name="heading 5" w:uiPriority="9" w:qFormat="1"/>
+    <w:lsdException w:name="heading 6" w:uiPriority="9" w:qFormat="1"/>
+    <w:lsdException w:name="heading 7" w:uiPriority="9" w:qFormat="1"/>
+    <w:lsdException w:name="heading 8" w:uiPriority="9" w:qFormat="1"/>
+    <w:lsdException w:name="heading 9" w:uiPriority="9" w:qFormat="1"/>
+    <w:lsdException w:name="toc 1" w:uiPriority="39"/>
+    <w:lsdException w:name="toc 2" w:uiPriority="39"/>
+    <w:lsdException w:name="toc 3" w:uiPriority="39"/>
+    <w:lsdException w:name="toc 4" w:uiPriority="39"/>
+    <w:lsdException w:name="toc 5" w:uiPriority="39"/>
+    <w:lsdException w:name="toc 6" w:uiPriority="39"/>
+    <w:lsdException w:name="toc 7" w:uiPriority="39"/>
+    <w:lsdException w:name="toc 8" w:uiPriority="39"/>
+    <w:lsdException w:name="toc 9" w:uiPriority="39"/>
+    <w:lsdException w:name="caption" w:uiPriority="35" w:qFormat="1"/>
+    <w:lsdException w:name="Title" w:semiHidden="0" w:uiPriority="10" w:unhideWhenUsed="0" w:qFormat="1"/>
+    <w:lsdException w:name="Default Paragraph Font" w:uiPriority="1"/>
+    <w:lsdException w:name="Subtitle" w:semiHidden="0" w:uiPriority="11" w:unhideWhenUsed="0" w:qFormat="1"/>
+    <w:lsdException w:name="Strong" w:semiHidden="0" w:uiPriority="22" w:unhideWhenUsed="0" w:qFormat="1"/>
+    <w:lsdException w:name="Emphasis" w:semiHidden="0" w:uiPriority="20" w:unhideWhenUsed="0" w:qFormat="1"/>
+    <w:lsdException w:name="Table Grid" w:semiHidden="0" w:uiPriority="39" w:unhideWhenUsed="0"/>
+    <w:lsdException w:name="Placeholder Text" w:unhideWhenUsed="0"/>
+    <w:lsdException w:name="No Spacing" w:semiHidden="0" w:uiPriority="1" w:unhideWhenUsed="0" w:qFormat="1"/>
+    <w:lsdException w:name="Light Shading" w:semiHidden="0" w:uiPriority="60" w:unhideWhenUsed="0"/>
+    <w:lsdException w:name="Light List" w:semiHidden="0" w:uiPriority="61" w:unhideWhenUsed="0"/>
+    <w:lsdException w:name="Light Grid" w:semiHidden="0" w:uiPriority="62" w:unhideWhenUsed="0"/>
+    <w:lsdException w:name="Medium Shading 1" w:semiHidden="0" w:uiPriority="63" w:unhideWhenUsed="0"/>
+    <w:lsdException w:name="Medium Shading 2" w:semiHidden="0" w:uiPriority="64" w:unhideWhenUsed="0"/>
+    <w:lsdException w:name="Medium List 1" w:semiHidden="0" w:uiPriority="65" w:unhideWhenUsed="0"/>
+    <w:lsdException w:name="Medium List 2" w:semiHidden="0" w:uiPriority="66" w:unhideWhenUsed="0"/>
+    <w:lsdException w:name="Medium Grid 1" w:semiHidden="0" w:uiPriority="67" w:unhideWhenUsed="0"/>
+    <w:lsdException w:name="Medium Grid 2" w:semiHidden="0" w:uiPriority="68" w:unhideWhenUsed="0"/>
+    <w:lsdException w:name="Medium Grid 3" w:semiHidden="0" w:uiPriority="69" w:unhideWhenUsed="0"/>
+    <w:lsdException w:name="Dark List" w:semiHidden="0" w:uiPriority="70" w:unhideWhenUsed="0"/>
+    <w:lsdException w:name="Colorful Shading" w:semiHidden="0" w:uiPriority="71" w:unhideWhenUsed="0"/>
+    <w:lsdException w:name="Colorful List" w:semiHidden="0" w:uiPriority="72" w:unhideWhenUsed="0"/>
+    <w:lsdException w:name="Colorful Grid" w:semiHidden="0" w:uiPriority="73" w:unhideWhenUsed="0"/>
+    <w:lsdException w:name="Light Shading Accent 1" w:semiHidden="0" w:uiPriority="60" w:unhideWhenUsed="0"/>
+    <w:lsdException w:name="Light List Accent 1" w:semiHidden="0" w:uiPriority="61" w:unhideWhenUsed="0"/>
+    <w:lsdException w:name="Light Grid Accent 1" w:semiHidden="0" w:uiPriority="62" w:unhideWhenUsed="0"/>
+    <w:lsdException w:name="Medium Shading 1 Accent 1" w:semiHidden="0" w:uiPriority="63" w:unhideWhenUsed="0"/>
+    <w:lsdException w:name="Medium Shading 2 Accent 1" w:semiHidden="0" w:uiPriority="64" w:unhideWhenUsed="0"/>
+    <w:lsdException w:name="Medium List 1 Accent 1" w:semiHidden="0" w:uiPriority="65" w:unhideWhenUsed="0"/>
+    <w:lsdException w:name="Revision" w:unhideWhenUsed="0"/>
+    <w:lsdException w:name="List Paragraph" w:semiHidden="0" w:uiPriority="34" w:unhideWhenUsed="0" w:qFormat="1"/>
+    <w:lsdException w:name="Quote" w:semiHidden="0" w:uiPriority="29" w:unhideWhenUsed="0" w:qFormat="1"/>
+    <w:lsdException w:name="Intense Quote" w:semiHidden="0" w:uiPriority="30" w:unhideWhenUsed="0" w:qFormat="1"/>
+    <w:lsdException w:name="Medium List 2 Accent 1" w:semiHidden="0" w:uiPriority="66" w:unhideWhenUsed="0"/>
+    <w:lsdException w:name="Medium Grid 1 Accent 1" w:semiHidden="0" w:uiPriority="67" w:unhideWhenUsed="0"/>
+    <w:lsdException w:name="Medium Grid 2 Accent 1" w:semiHidden="0" w:uiPriority="68" w:unhideWhenUsed="0"/>
+    <w:lsdException w:name="Medium Grid 3 Accent 1" w:semiHidden="0" w:uiPriority="69" w:unhideWhenUsed="0"/>
+    <w:lsdException w:name="Dark List Accent 1" w:semiHidden="0" w:uiPriority="70" w:unhideWhenUsed="0"/>
+    <w:lsdException w:name="Colorful Shading Accent 1" w:semiHidden="0" w:uiPriority="71" w:unhideWhenUsed="0"/>
+    <w:lsdException w:name="Colorful List Accent 1" w:semiHidden="0" w:uiPriority="72" w:unhideWhenUsed="0"/>
+    <w:lsdException w:name="Colorful Grid Accent 1" w:semiHidden="0" w:uiPriority="73" w:unhideWhenUsed="0"/>
+    <w:lsdException w:name="Light Shading Accent 2" w:semiHidden="0" w:uiPriority="60" w:unhideWhenUsed="0"/>
+    <w:lsdException w:name="Light List Accent 2" w:semiHidden="0" w:uiPriority="61" w:unhideWhenUsed="0"/>
+    <w:lsdException w:name="Light Grid Accent 2" w:semiHidden="0" w:uiPriority="62" w:unhideWhenUsed="0"/>
+    <w:lsdException w:name="Medium Shading 1 Accent 2" w:semiHidden="0" w:uiPriority="63" w:unhideWhenUsed="0"/>
+    <w:lsdException w:name="Medium Shading 2 Accent 2" w:semiHidden="0" w:uiPriority="64" w:unhideWhenUsed="0"/>
+    <w:lsdException w:name="Medium List 1 Accent 2" w:semiHidden="0" w:uiPriority="65" w:unhideWhenUsed="0"/>
+    <w:lsdException w:name="Medium List 2 Accent 2" w:semiHidden="0" w:uiPriority="66" w:unhideWhenUsed="0"/>
+    <w:lsdException w:name="Medium Grid 1 Accent 2" w:semiHidden="0" w:uiPriority="67" w:unhideWhenUsed="0"/>
+    <w:lsdException w:name="Medium Grid 2 Accent 2" w:semiHidden="0" w:uiPriority="68" w:unhideWhenUsed="0"/>
+    <w:lsdException w:name="Medium Grid 3 Accent 2" w:semiHidden="0" w:uiPriority="69" w:unhideWhenUsed="0"/>
+    <w:lsdException w:name="Dark List Accent 2" w:semiHidden="0" w:uiPriority="70" w:unhideWhenUsed="0"/>
+    <w:lsdException w:name="Colorful Shading Accent 2" w:semiHidden="0" w:uiPriority="71" w:unhideWhenUsed="0"/>
+    <w:lsdException w:name="Colorful List Accent 2" w:semiHidden="0" w:uiPriority="72" w:unhideWhenUsed="0"/>
+    <w:lsdException w:name="Colorful Grid Accent 2" w:semiHidden="0" w:uiPriority="73" w:unhideWhenUsed="0"/>
+    <w:lsdException w:name="Light Shading Accent 3" w:semiHidden="0" w:uiPriority="60" w:unhideWhenUsed="0"/>
+    <w:lsdException w:name="Light List Accent 3" w:semiHidden="0" w:uiPriority="61" w:unhideWhenUsed="0"/>
+    <w:lsdException w:name="Light Grid Accent 3" w:semiHidden="0" w:uiPriority="62" w:unhideWhenUsed="0"/>
+    <w:lsdException w:name="Medium Shading 1 Accent 3" w:semiHidden="0" w:uiPriority="63" w:unhideWhenUsed="0"/>
+    <w:lsdException w:name="Medium Shading 2 Accent 3" w:semiHidden="0" w:uiPriority="64" w:unhideWhenUsed="0"/>
+    <w:lsdException w:name="Medium List 1 Accent 3" w:semiHidden="0" w:uiPriority="65" w:unhideWhenUsed="0"/>
+    <w:lsdException w:name="Medium List 2 Accent 3" w:semiHidden="0" w:uiPriority="66" w:unhideWhenUsed="0"/>
+    <w:lsdException w:name="Medium Grid 1 Accent 3" w:semiHidden="0" w:uiPriority="67" w:unhideWhenUsed="0"/>
+    <w:lsdException w:name="Medium Grid 2 Accent 3" w:semiHidden="0" w:uiPriority="68" w:unhideWhenUsed="0"/>
+    <w:lsdException w:name="Medium Grid 3 Accent 3" w:semiHidden="0" w:uiPriority="69" w:unhideWhenUsed="0"/>
+    <w:lsdException w:name="Dark List Accent 3" w:semiHidden="0" w:uiPriority="70" w:unhideWhenUsed="0"/>
+    <w:lsdException w:name="Colorful Shading Accent 3" w:semiHidden="0" w:uiPriority="71" w:unhideWhenUsed="0"/>
+    <w:lsdException w:name="Colorful List Accent 3" w:semiHidden="0" w:uiPriority="72" w:unhideWhenUsed="0"/>
+    <w:lsdException w:name="Colorful Grid Accent 3" w:semiHidden="0" w:uiPriority="73" w:unhideWhenUsed="0"/>
+    <w:lsdException w:name="Light Shading Accent 4" w:semiHidden="0" w:uiPriority="60" w:unhideWhenUsed="0"/>
+    <w:lsdException w:name="Light List Accent 4" w:semiHidden="0" w:uiPriority="61" w:unhideWhenUsed="0"/>
+    <w:lsdException w:name="Light Grid Accent 4" w:semiHidden="0" w:uiPriority="62" w:unhideWhenUsed="0"/>
+    <w:lsdException w:name="Medium Shading 1 Accent 4" w:semiHidden="0" w:uiPriority="63" w:unhideWhenUsed="0"/>
+    <w:lsdException w:name="Medium Shading 2 Accent 4" w:semiHidden="0" w:uiPriority="64" w:unhideWhenUsed="0"/>
+    <w:lsdException w:name="Medium List 1 Accent 4" w:semiHidden="0" w:uiPriority="65" w:unhideWhenUsed="0"/>
+    <w:lsdException w:name="Medium List 2 Accent 4" w:semiHidden="0" w:uiPriority="66" w:unhideWhenUsed="0"/>
+    <w:lsdException w:name="Medium Grid 1 Accent 4" w:semiHidden="0" w:uiPriority="67" w:unhideWhenUsed="0"/>
+    <w:lsdException w:name="Medium Grid 2 Accent 4" w:semiHidden="0" w:uiPriority="68" w:unhideWhenUsed="0"/>
+    <w:lsdException w:name="Medium Grid 3 Accent 4" w:semiHidden="0" w:uiPriority="69" w:unhideWhenUsed="0"/>
+    <w:lsdException w:name="Dark List Accent 4" w:semiHidden="0" w:uiPriority="70" w:unhideWhenUsed="0"/>
+    <w:lsdException w:name="Colorful Shading Accent 4" w:semiHidden="0" w:uiPriority="71" w:unhideWhenUsed="0"/>
+    <w:lsdException w:name="Colorful List Accent 4" w:semiHidden="0" w:uiPriority="72" w:unhideWhenUsed="0"/>
+    <w:lsdException w:name="Colorful Grid Accent 4" w:semiHidden="0" w:uiPriority="73" w:unhideWhenUsed="0"/>
+    <w:lsdException w:name="Light Shading Accent 5" w:semiHidden="0" w:uiPriority="60" w:unhideWhenUsed="0"/>
+    <w:lsdException w:name="Light List Accent 5" w:semiHidden="0" w:uiPriority="61" w:unhideWhenUsed="0"/>
+    <w:lsdException w:name="Light Grid Accent 5" w:semiHidden="0" w:uiPriority="62" w:unhideWhenUsed="0"/>
+    <w:lsdException w:name="Medium Shading 1 Accent 5" w:semiHidden="0" w:uiPriority="63" w:unhideWhenUsed="0"/>
+    <w:lsdException w:name="Medium Shading 2 Accent 5" w:semiHidden="0" w:uiPriority="64" w:unhideWhenUsed="0"/>
+    <w:lsdException w:name="Medium List 1 Accent 5" w:semiHidden="0" w:uiPriority="65" w:unhideWhenUsed="0"/>
+    <w:lsdException w:name="Medium List 2 Accent 5" w:semiHidden="0" w:uiPriority="66" w:unhideWhenUsed="0"/>
+    <w:lsdException w:name="Medium Grid 1 Accent 5" w:semiHidden="0" w:uiPriority="67" w:unhideWhenUsed="0"/>
+    <w:lsdException w:name="Medium Grid 2 Accent 5" w:semiHidden="0" w:uiPriority="68" w:unhideWhenUsed="0"/>
+    <w:lsdException w:name="Medium Grid 3 Accent 5" w:semiHidden="0" w:uiPriority="69" w:unhideWhenUsed="0"/>
+    <w:lsdException w:name="Dark List Accent 5" w:semiHidden="0" w:uiPriority="70" w:unhideWhenUsed="0"/>
+    <w:lsdException w:name="Colorful Shading Accent 5" w:semiHidden="0" w:uiPriority="71" w:unhideWhenUsed="0"/>
+    <w:lsdException w:name="Colorful List Accent 5" w:semiHidden="0" w:uiPriority="72" w:unhideWhenUsed="0"/>
+    <w:lsdException w:name="Colorful Grid Accent 5" w:semiHidden="0" w:uiPriority="73" w:unhideWhenUsed="0"/>
+    <w:lsdException w:name="Light Shading Accent 6" w:semiHidden="0" w:uiPriority="60" w:unhideWhenUsed="0"/>
+    <w:lsdException w:name="Light List Accent 6" w:semiHidden="0" w:uiPriority="61" w:unhideWhenUsed="0"/>
+    <w:lsdException w:name="Light Grid Accent 6" w:semiHidden="0" w:uiPriority="62" w:unhideWhenUsed="0"/>
+    <w:lsdException w:name="Medium Shading 1 Accent 6" w:semiHidden="0" w:uiPriority="63" w:unhideWhenUsed="0"/>
+    <w:lsdException w:name="Medium Shading 2 Accent 6" w:semiHidden="0" w:uiPriority="64" w:unhideWhenUsed="0"/>
+    <w:lsdException w:name="Medium List 1 Accent 6" w:semiHidden="0" w:uiPriority="65" w:unhideWhenUsed="0"/>
+    <w:lsdException w:name="Medium List 2 Accent 6" w:semiHidden="0" w:uiPriority="66" w:unhideWhenUsed="0"/>
+    <w:lsdException w:name="Medium Grid 1 Accent 6" w:semiHidden="0" w:uiPriority="67" w:unhideWhenUsed="0"/>
+    <w:lsdException w:name="Medium Grid 2 Accent 6" w:semiHidden="0" w:uiPriority="68" w:unhideWhenUsed="0"/>
+    <w:lsdException w:name="Medium Grid 3 Accent 6" w:semiHidden="0" w:uiPriority="69" w:unhideWhenUsed="0"/>
+    <w:lsdException w:name="Dark List Accent 6" w:semiHidden="0" w:uiPriority="70" w:unhideWhenUsed="0"/>
+    <w:lsdException w:name="Colorful Shading Accent 6" w:semiHidden="0" w:uiPriority="71" w:unhideWhenUsed="0"/>
+    <w:lsdException w:name="Colorful List Accent 6" w:semiHidden="0" w:uiPriority="72" w:unhideWhenUsed="0"/>
+    <w:lsdException w:name="Colorful Grid Accent 6" w:semiHidden="0" w:uiPriority="73" w:unhideWhenUsed="0"/>
+    <w:lsdException w:name="Subtle Emphasis" w:semiHidden="0" w:uiPriority="19" w:unhideWhenUsed="0" w:qFormat="1"/>
+    <w:lsdException w:name="Intense Emphasis" w:semiHidden="0" w:uiPriority="21" w:unhideWhenUsed="0" w:qFormat="1"/>
+    <w:lsdException w:name="Subtle Reference" w:semiHidden="0" w:uiPriority="31" w:unhideWhenUsed="0" w:qFormat="1"/>
+    <w:lsdException w:name="Intense Reference" w:semiHidden="0" w:uiPriority="32" w:unhideWhenUsed="0" w:qFormat="1"/>
+    <w:lsdException w:name="Book Title" w:semiHidden="0" w:uiPriority="33" w:unhideWhenUsed="0" w:qFormat="1"/>
+    <w:lsdException w:name="Bibliography" w:uiPriority="37"/>
+    <w:lsdException w:name="TOC Heading" w:uiPriority="39" w:qFormat="1"/>
   </w:latentStyles>
   <w:style w:type="paragraph" w:default="1" w:styleId="Normal">
     <w:name w:val="Normal"/>
@@ -3960,6 +5804,7 @@
     <w:uiPriority w:val="99"/>
     <w:semiHidden/>
     <w:unhideWhenUsed/>
+    <w:qFormat/>
     <w:tblPr>
       <w:tblInd w:w="0" w:type="dxa"/>
       <w:tblCellMar>
@@ -4025,6 +5870,32 @@
       <w:sz w:val="16"/>
       <w:szCs w:val="16"/>
     </w:rPr>
+  </w:style>
+  <w:style w:type="table" w:styleId="TableGrid">
+    <w:name w:val="Table Grid"/>
+    <w:basedOn w:val="TableNormal"/>
+    <w:uiPriority w:val="39"/>
+    <w:rsid w:val="00755727"/>
+    <w:pPr>
+      <w:spacing w:after="0" w:line="240" w:lineRule="auto"/>
+    </w:pPr>
+    <w:tblPr>
+      <w:tblInd w:w="0" w:type="dxa"/>
+      <w:tblBorders>
+        <w:top w:val="single" w:sz="4" w:space="0" w:color="000000" w:themeColor="text1"/>
+        <w:left w:val="single" w:sz="4" w:space="0" w:color="000000" w:themeColor="text1"/>
+        <w:bottom w:val="single" w:sz="4" w:space="0" w:color="000000" w:themeColor="text1"/>
+        <w:right w:val="single" w:sz="4" w:space="0" w:color="000000" w:themeColor="text1"/>
+        <w:insideH w:val="single" w:sz="4" w:space="0" w:color="000000" w:themeColor="text1"/>
+        <w:insideV w:val="single" w:sz="4" w:space="0" w:color="000000" w:themeColor="text1"/>
+      </w:tblBorders>
+      <w:tblCellMar>
+        <w:top w:w="0" w:type="dxa"/>
+        <w:left w:w="108" w:type="dxa"/>
+        <w:bottom w:w="0" w:type="dxa"/>
+        <w:right w:w="108" w:type="dxa"/>
+      </w:tblCellMar>
+    </w:tblPr>
   </w:style>
 </w:styles>
 </file>
@@ -4284,7 +6155,7 @@
   <a:extraClrSchemeLst/>
   <a:extLst>
     <a:ext uri="{05A4C25C-085E-4340-85A3-A5531E510DB2}">
-      <thm15:themeFamily xmlns:thm15="http://schemas.microsoft.com/office/thememl/2012/main" name="Office Theme" id="{62F939B6-93AF-4DB8-9C6B-D6C7DFDC589F}" vid="{4A3C46E8-61CC-4603-A589-7422A47A8E4A}"/>
+      <thm15:themeFamily xmlns:thm15="http://schemas.microsoft.com/office/thememl/2012/main" xmlns="" name="Office Theme" id="{62F939B6-93AF-4DB8-9C6B-D6C7DFDC589F}" vid="{4A3C46E8-61CC-4603-A589-7422A47A8E4A}"/>
     </a:ext>
   </a:extLst>
 </a:theme>

</xml_diff>

<commit_message>
Ispravljen dijagram za dodjeljivanje ID broja
</commit_message>
<xml_diff>
--- a/OpisProjekta/Rubin-projekat-1.docx
+++ b/OpisProjekta/Rubin-projekat-1.docx
@@ -68,14 +68,34 @@
           <w:lang w:val="bs-Latn-BA"/>
         </w:rPr>
       </w:pPr>
+      <w:proofErr w:type="spellStart"/>
       <w:r>
         <w:rPr>
           <w:rFonts w:ascii="Calibri" w:eastAsia="Calibri" w:hAnsi="Calibri" w:cs="Times New Roman"/>
           <w:sz w:val="24"/>
           <w:szCs w:val="24"/>
         </w:rPr>
-        <w:t>Odsjek: Računarstvoiinformatika</w:t>
-      </w:r>
+        <w:t>Odsjek</w:t>
+      </w:r>
+      <w:proofErr w:type="spellEnd"/>
+      <w:r>
+        <w:rPr>
+          <w:rFonts w:ascii="Calibri" w:eastAsia="Calibri" w:hAnsi="Calibri" w:cs="Times New Roman"/>
+          <w:sz w:val="24"/>
+          <w:szCs w:val="24"/>
+        </w:rPr>
+        <w:t xml:space="preserve">: </w:t>
+      </w:r>
+      <w:proofErr w:type="spellStart"/>
+      <w:r>
+        <w:rPr>
+          <w:rFonts w:ascii="Calibri" w:eastAsia="Calibri" w:hAnsi="Calibri" w:cs="Times New Roman"/>
+          <w:sz w:val="24"/>
+          <w:szCs w:val="24"/>
+        </w:rPr>
+        <w:t>Računarstvoiinformatika</w:t>
+      </w:r>
+      <w:proofErr w:type="spellEnd"/>
     </w:p>
     <w:p>
       <w:pPr>
@@ -1484,7 +1504,23 @@
           <w:szCs w:val="24"/>
           <w:lang w:val="bs-Latn-BA"/>
         </w:rPr>
-        <w:t xml:space="preserve">ecepcioner - zaposlenik koji prima informacije od klijenta i unosi ih u sistem. </w:t>
+        <w:t xml:space="preserve">ecepcioner </w:t>
+      </w:r>
+      <w:r>
+        <w:rPr>
+          <w:sz w:val="24"/>
+          <w:szCs w:val="24"/>
+          <w:lang w:val="bs-Latn-BA"/>
+        </w:rPr>
+        <w:t>–</w:t>
+      </w:r>
+      <w:r>
+        <w:rPr>
+          <w:sz w:val="24"/>
+          <w:szCs w:val="24"/>
+          <w:lang w:val="bs-Latn-BA"/>
+        </w:rPr>
+        <w:t xml:space="preserve"> zaposlenik koji prima informacije od klijenta i unosi ih u sistem. </w:t>
       </w:r>
     </w:p>
     <w:p>
@@ -2549,6 +2585,23 @@
     </w:p>
     <w:p>
       <w:pPr>
+        <w:rPr>
+          <w:sz w:val="24"/>
+          <w:szCs w:val="24"/>
+          <w:lang w:val="bs-Latn-BA"/>
+        </w:rPr>
+      </w:pPr>
+      <w:r>
+        <w:rPr>
+          <w:sz w:val="24"/>
+          <w:szCs w:val="24"/>
+          <w:lang w:val="bs-Latn-BA"/>
+        </w:rPr>
+        <w:br w:type="page"/>
+      </w:r>
+    </w:p>
+    <w:p>
+      <w:pPr>
         <w:ind w:firstLine="720"/>
         <w:rPr>
           <w:sz w:val="24"/>
@@ -2600,7 +2653,6 @@
           <w:sz w:val="24"/>
           <w:szCs w:val="24"/>
         </w:rPr>
-        <w:lastRenderedPageBreak/>
         <w:drawing>
           <wp:inline distT="0" distB="0" distL="0" distR="0">
             <wp:extent cx="5943600" cy="4389640"/>
@@ -4883,34 +4935,22 @@
           <w:szCs w:val="28"/>
           <w:lang w:val="bs-Latn-BA"/>
         </w:rPr>
-        <w:t>Provjera da li klijent želi postati član ili</w:t>
-      </w:r>
-      <w:r>
-        <w:rPr>
-          <w:b/>
-          <w:color w:val="auto"/>
-          <w:sz w:val="28"/>
-          <w:szCs w:val="28"/>
-          <w:lang w:val="bs-Latn-BA"/>
-        </w:rPr>
-        <w:t xml:space="preserve"> će jednokratno koristiti usluge</w:t>
-      </w:r>
-    </w:p>
-    <w:p>
-      <w:pPr>
-        <w:rPr>
-          <w:lang w:val="bs-Latn-BA"/>
-        </w:rPr>
-      </w:pPr>
-    </w:p>
-    <w:p>
-      <w:pPr>
-        <w:rPr>
-          <w:lang w:val="bs-Latn-BA"/>
-        </w:rPr>
-      </w:pPr>
-      <w:bookmarkStart w:id="0" w:name="_GoBack"/>
-      <w:bookmarkEnd w:id="0"/>
+        <w:t>Provjera da li klijent želi postati član ili će jednokratno koristiti usluge</w:t>
+      </w:r>
+    </w:p>
+    <w:p>
+      <w:pPr>
+        <w:rPr>
+          <w:lang w:val="bs-Latn-BA"/>
+        </w:rPr>
+      </w:pPr>
+    </w:p>
+    <w:p>
+      <w:pPr>
+        <w:rPr>
+          <w:lang w:val="bs-Latn-BA"/>
+        </w:rPr>
+      </w:pPr>
     </w:p>
     <w:p>
       <w:pPr>
@@ -5029,27 +5069,7 @@
           <w:szCs w:val="28"/>
           <w:lang w:val="bs-Latn-BA"/>
         </w:rPr>
-        <w:t>Davanje ličnih podataka nadl</w:t>
-      </w:r>
-      <w:r>
-        <w:rPr>
-          <w:b/>
-          <w:color w:val="auto"/>
-          <w:sz w:val="28"/>
-          <w:szCs w:val="28"/>
-          <w:lang w:val="bs-Latn-BA"/>
-        </w:rPr>
-        <w:t>ežnoj osobi i p</w:t>
-      </w:r>
-      <w:r>
-        <w:rPr>
-          <w:b/>
-          <w:color w:val="auto"/>
-          <w:sz w:val="28"/>
-          <w:szCs w:val="28"/>
-          <w:lang w:val="bs-Latn-BA"/>
-        </w:rPr>
-        <w:t>rovjera kategorije klijenta</w:t>
+        <w:t>Davanje ličnih podataka nadležnoj osobi i provjera kategorije klijenta</w:t>
       </w:r>
     </w:p>
     <w:p>
@@ -5273,9 +5293,9 @@
         </w:rPr>
         <w:drawing>
           <wp:inline distT="0" distB="0" distL="0" distR="0">
-            <wp:extent cx="5177790" cy="5344160"/>
+            <wp:extent cx="5179060" cy="4564380"/>
             <wp:effectExtent l="0" t="0" r="0" b="0"/>
-            <wp:docPr id="7" name="Picture 7" descr="C:\Users\Irmaa\Desktop\Rubin\Dijagrami aktivnosti\dodjeljivanjeIDBroja.jpg"/>
+            <wp:docPr id="2" name="Picture 2" descr="C:\Users\Irmaa\Desktop\Rubin\Dijagrami aktivnosti\dodjeljivanjeIDBroja.jpg"/>
             <wp:cNvGraphicFramePr>
               <a:graphicFrameLocks xmlns:a="http://schemas.openxmlformats.org/drawingml/2006/main" noChangeAspect="1"/>
             </wp:cNvGraphicFramePr>
@@ -5283,7 +5303,7 @@
               <a:graphicData uri="http://schemas.openxmlformats.org/drawingml/2006/picture">
                 <pic:pic xmlns:pic="http://schemas.openxmlformats.org/drawingml/2006/picture">
                   <pic:nvPicPr>
-                    <pic:cNvPr id="0" name="Picture 5" descr="C:\Users\Irmaa\Desktop\Rubin\Dijagrami aktivnosti\dodjeljivanjeIDBroja.jpg"/>
+                    <pic:cNvPr id="0" name="Picture 1" descr="C:\Users\Irmaa\Desktop\Rubin\Dijagrami aktivnosti\dodjeljivanjeIDBroja.jpg"/>
                     <pic:cNvPicPr>
                       <a:picLocks noChangeAspect="1" noChangeArrowheads="1"/>
                     </pic:cNvPicPr>
@@ -5304,7 +5324,7 @@
                   <pic:spPr bwMode="auto">
                     <a:xfrm>
                       <a:off x="0" y="0"/>
-                      <a:ext cx="5177790" cy="5344160"/>
+                      <a:ext cx="5179060" cy="4564380"/>
                     </a:xfrm>
                     <a:prstGeom prst="rect">
                       <a:avLst/>
@@ -5320,6 +5340,8 @@
           </wp:inline>
         </w:drawing>
       </w:r>
+      <w:bookmarkStart w:id="0" w:name="_GoBack"/>
+      <w:bookmarkEnd w:id="0"/>
     </w:p>
     <w:p>
       <w:pPr>
@@ -7676,6 +7698,7 @@
   <w:style w:type="character" w:default="1" w:styleId="DefaultParagraphFont">
     <w:name w:val="Default Paragraph Font"/>
     <w:uiPriority w:val="1"/>
+    <w:semiHidden/>
     <w:unhideWhenUsed/>
   </w:style>
   <w:style w:type="table" w:default="1" w:styleId="TableNormal">
@@ -8063,7 +8086,7 @@
 </file>
 
 <file path=customXml/itemProps1.xml><?xml version="1.0" encoding="utf-8"?>
-<ds:datastoreItem xmlns:ds="http://schemas.openxmlformats.org/officeDocument/2006/customXml" ds:itemID="{33C59FC3-D43E-4037-B86E-F2AF72221376}">
+<ds:datastoreItem xmlns:ds="http://schemas.openxmlformats.org/officeDocument/2006/customXml" ds:itemID="{B2F6F8FB-4BDC-4475-B416-513D1253F6F3}">
   <ds:schemaRefs>
     <ds:schemaRef ds:uri="http://schemas.openxmlformats.org/officeDocument/2006/bibliography"/>
   </ds:schemaRefs>

</xml_diff>